<commit_message>
Added L5 and L6 to ALG
</commit_message>
<xml_diff>
--- a/lp/alg/l.docx
+++ b/lp/alg/l.docx
@@ -4076,7 +4076,7 @@
           <v:shape id="_x0000_i1025" type="#_x0000_t75" style="width:102pt;height:74.25pt" o:ole="">
             <v:imagedata r:id="rId8" o:title=""/>
           </v:shape>
-          <o:OLEObject Type="Embed" ProgID="Equation.3" ShapeID="_x0000_i1025" DrawAspect="Content" ObjectID="_1452277875" r:id="rId9"/>
+          <o:OLEObject Type="Embed" ProgID="Equation.3" ShapeID="_x0000_i1025" DrawAspect="Content" ObjectID="_1452290237" r:id="rId9"/>
         </w:object>
       </w:r>
     </w:p>
@@ -4109,7 +4109,7 @@
           <v:shape id="_x0000_i1026" type="#_x0000_t75" style="width:15.75pt;height:12pt" o:ole="">
             <v:imagedata r:id="rId10" o:title=""/>
           </v:shape>
-          <o:OLEObject Type="Embed" ProgID="Equation.3" ShapeID="_x0000_i1026" DrawAspect="Content" ObjectID="_1452277876" r:id="rId11"/>
+          <o:OLEObject Type="Embed" ProgID="Equation.3" ShapeID="_x0000_i1026" DrawAspect="Content" ObjectID="_1452290238" r:id="rId11"/>
         </w:object>
       </w:r>
       <w:r>
@@ -7030,16 +7030,23 @@
     <w:p>
       <w:pPr>
         <w:pStyle w:val="Heading1"/>
+        <w:rPr>
+          <w:lang w:val="en-US"/>
+        </w:rPr>
       </w:pPr>
       <w:r>
         <w:lastRenderedPageBreak/>
         <w:t>Лабораторна</w:t>
       </w:r>
       <w:r>
-        <w:t xml:space="preserve"> №5</w:t>
-      </w:r>
-      <w:bookmarkStart w:id="0" w:name="_GoBack"/>
-      <w:bookmarkEnd w:id="0"/>
+        <w:t xml:space="preserve"> №</w:t>
+      </w:r>
+      <w:r>
+        <w:rPr>
+          <w:lang w:val="en-US"/>
+        </w:rPr>
+        <w:t>5</w:t>
+      </w:r>
     </w:p>
     <w:p>
       <w:pPr>
@@ -7047,6 +7054,444 @@
       </w:pPr>
       <w:r>
         <w:t>Теоретичні відомості</w:t>
+      </w:r>
+    </w:p>
+    <w:p>
+      <w:pPr>
+        <w:pStyle w:val="Heading2"/>
+        <w:rPr>
+          <w:rFonts w:asciiTheme="minorHAnsi" w:eastAsiaTheme="minorHAnsi" w:hAnsiTheme="minorHAnsi" w:cstheme="minorBidi"/>
+          <w:color w:val="auto"/>
+          <w:sz w:val="28"/>
+          <w:szCs w:val="28"/>
+          <w:lang w:eastAsia="ru-RU"/>
+        </w:rPr>
+      </w:pPr>
+      <w:r>
+        <w:rPr>
+          <w:rFonts w:asciiTheme="minorHAnsi" w:eastAsiaTheme="minorHAnsi" w:hAnsiTheme="minorHAnsi" w:cstheme="minorBidi"/>
+          <w:color w:val="auto"/>
+          <w:sz w:val="28"/>
+          <w:szCs w:val="28"/>
+          <w:lang w:eastAsia="ru-RU"/>
+        </w:rPr>
+        <w:t>Зручним методом пошуку у таблицi, якщо вона не надто велика, є метод дiлення пополам. Як приклад розглядається пошук у таблицi, в якiй наведена кiлькiсть населення в окремих областях. Пошук здiйснюється за кодом ключа, що є скороченою назвою областi. Якщо зобразити скiнченну множину у виглядi таблицi, впорядкованої за зростанням ключiв, то з'явиться можливiсть здiйснювати пошук як у словнику.</w:t>
+      </w:r>
+    </w:p>
+    <w:p>
+      <w:pPr>
+        <w:ind w:firstLine="567"/>
+        <w:jc w:val="both"/>
+      </w:pPr>
+      <w:r>
+        <w:t>У загальному випадку бiнарне дерево з довiльною кiлькiстю вузлiв n називається повнiстю збалансованим деревом, якщо кiлькiсть вузлiв у лiвому i правому пiддеревах вiдрiзняються не бiльше нiж на одиницю.</w:t>
+      </w:r>
+    </w:p>
+    <w:p>
+      <w:pPr>
+        <w:ind w:firstLine="567"/>
+        <w:jc w:val="both"/>
+      </w:pPr>
+      <w:r>
+        <w:t>Кiлькiсть варiантiв структур бiнарних дерев можна приблизно оцiнити за допомогою формули Стiрлiнга:</w:t>
+      </w:r>
+    </w:p>
+    <w:p/>
+    <w:p>
+      <w:pPr>
+        <w:jc w:val="center"/>
+        <w:rPr>
+          <w:b/>
+        </w:rPr>
+      </w:pPr>
+      <w:r>
+        <w:rPr>
+          <w:b/>
+        </w:rPr>
+        <w:t>4</w:t>
+      </w:r>
+      <w:r>
+        <w:rPr>
+          <w:b/>
+          <w:vertAlign w:val="superscript"/>
+        </w:rPr>
+        <w:t>n</w:t>
+      </w:r>
+      <w:r>
+        <w:rPr>
+          <w:b/>
+          <w:lang w:val="en-US"/>
+        </w:rPr>
+        <w:t>/n*3/2</w:t>
+      </w:r>
+    </w:p>
+    <w:p>
+      <w:pPr>
+        <w:ind w:firstLine="567"/>
+        <w:jc w:val="both"/>
+      </w:pPr>
+      <w:r>
+        <w:t>Якщо кiлькiсть ключiв n=15</w:t>
+      </w:r>
+      <w:r>
+        <w:sym w:font="Symbol" w:char="F02C"/>
+      </w:r>
+      <w:r>
+        <w:t xml:space="preserve"> серед 9694845 бiнарних дерев лише одне буде повнiстю збалансованим.</w:t>
+      </w:r>
+    </w:p>
+    <w:p>
+      <w:pPr>
+        <w:ind w:firstLine="567"/>
+        <w:jc w:val="both"/>
+        <w:rPr>
+          <w:lang w:val="en-US"/>
+        </w:rPr>
+      </w:pPr>
+      <w:r>
+        <w:t>Якщо кiлькiсть ключiв n=16</w:t>
+      </w:r>
+      <w:r>
+        <w:sym w:font="Symbol" w:char="F02C"/>
+      </w:r>
+      <w:r>
+        <w:t xml:space="preserve"> серед 35357670 бiнарних дерев лише вiсiм будуть повнiстю збалансованими. Це переконливо свiдчить про те, що повнiстю збалансованi дерева трапляються рiдко. Кiлькiсть порiвнянь до збiгу аргумента iз ключем вузла:</w:t>
+      </w:r>
+    </w:p>
+    <w:p>
+      <w:pPr>
+        <w:ind w:firstLine="567"/>
+        <w:rPr>
+          <w:lang w:val="en-US"/>
+        </w:rPr>
+      </w:pPr>
+    </w:p>
+    <w:p>
+      <w:pPr>
+        <w:ind w:firstLine="567"/>
+        <w:rPr>
+          <w:b/>
+          <w:lang w:val="en-US"/>
+        </w:rPr>
+      </w:pPr>
+      <w:r>
+        <w:rPr>
+          <w:b/>
+          <w:lang w:val="en-US"/>
+        </w:rPr>
+        <w:t>Cn=1/n*(log</w:t>
+      </w:r>
+      <w:r>
+        <w:rPr>
+          <w:b/>
+          <w:vertAlign w:val="subscript"/>
+          <w:lang w:val="en-US"/>
+        </w:rPr>
+        <w:t>2</w:t>
+      </w:r>
+      <w:r>
+        <w:rPr>
+          <w:b/>
+          <w:lang w:val="en-US"/>
+        </w:rPr>
+        <w:t>(k+1))</w:t>
+      </w:r>
+    </w:p>
+    <w:p>
+      <w:pPr>
+        <w:rPr>
+          <w:b/>
+        </w:rPr>
+      </w:pPr>
+      <w:r>
+        <w:rPr>
+          <w:b/>
+        </w:rPr>
+        <w:t xml:space="preserve">                      </w:t>
+      </w:r>
+      <w:r>
+        <w:rPr>
+          <w:b/>
+          <w:lang w:val="en-US"/>
+        </w:rPr>
+        <w:t>1&lt;k&lt;n</w:t>
+      </w:r>
+      <w:r>
+        <w:rPr>
+          <w:b/>
+          <w:lang w:val="en-US"/>
+        </w:rPr>
+        <w:sym w:font="Symbol" w:char="F02C"/>
+      </w:r>
+    </w:p>
+    <w:p>
+      <w:pPr>
+        <w:jc w:val="both"/>
+      </w:pPr>
+      <w:r>
+        <w:t xml:space="preserve">де </w:t>
+      </w:r>
+      <w:r>
+        <w:rPr>
+          <w:lang w:val="en-US"/>
+        </w:rPr>
+        <w:t xml:space="preserve">Cn </w:t>
+      </w:r>
+      <w:r>
+        <w:t>- середня кiлькiсть порiвнянь при вдалому пошуку, k - вузол збiгу.</w:t>
+      </w:r>
+    </w:p>
+    <w:p>
+      <w:pPr>
+        <w:ind w:firstLine="567"/>
+        <w:jc w:val="both"/>
+      </w:pPr>
+      <w:r>
+        <w:t>Середня кiлькiсть порiвнянь для невдало</w:t>
+      </w:r>
+      <w:r>
+        <w:t>го пошуку виражається формулою:</w:t>
+      </w:r>
+    </w:p>
+    <w:p>
+      <w:pPr>
+        <w:jc w:val="center"/>
+        <w:rPr>
+          <w:b/>
+        </w:rPr>
+      </w:pPr>
+      <w:r>
+        <w:rPr>
+          <w:b/>
+          <w:lang w:val="en-US"/>
+        </w:rPr>
+        <w:t>C</w:t>
+      </w:r>
+      <w:r>
+        <w:rPr>
+          <w:b/>
+          <w:vertAlign w:val="subscript"/>
+          <w:lang w:val="en-US"/>
+        </w:rPr>
+        <w:t>n</w:t>
+      </w:r>
+      <w:r>
+        <w:rPr>
+          <w:b/>
+          <w:vertAlign w:val="superscript"/>
+          <w:lang w:val="en-US"/>
+        </w:rPr>
+        <w:t>n</w:t>
+      </w:r>
+      <w:r>
+        <w:rPr>
+          <w:b/>
+          <w:lang w:val="en-US"/>
+        </w:rPr>
+        <w:t>=[n/(n+1)]*(Cn+1)+1</w:t>
+      </w:r>
+    </w:p>
+    <w:p>
+      <w:pPr>
+        <w:ind w:firstLine="567"/>
+        <w:jc w:val="both"/>
+      </w:pPr>
+      <w:r>
+        <w:t>Бiнарне дерево пошуку можна подати для даних, що вводяться у випадковiй послiдовностi:</w:t>
+      </w:r>
+    </w:p>
+    <w:p>
+      <w:pPr>
+        <w:ind w:left="284" w:hanging="284"/>
+        <w:jc w:val="both"/>
+        <w:rPr>
+          <w:lang w:val="en-US"/>
+        </w:rPr>
+      </w:pPr>
+      <w:r>
+        <w:t>а) у послiдовностi географiчного розмiщення iз заходу</w:t>
+      </w:r>
+      <w:r>
+        <w:rPr>
+          <w:lang w:val="en-US"/>
+        </w:rPr>
+        <w:t xml:space="preserve"> </w:t>
+      </w:r>
+      <w:r>
+        <w:t xml:space="preserve">на схiд; </w:t>
+      </w:r>
+    </w:p>
+    <w:p>
+      <w:pPr>
+        <w:ind w:left="284" w:hanging="284"/>
+        <w:jc w:val="both"/>
+      </w:pPr>
+      <w:r>
+        <w:t>б) у послiдовностi зростання кiлькостi населення i тому подiбне.</w:t>
+      </w:r>
+    </w:p>
+    <w:p>
+      <w:pPr>
+        <w:ind w:firstLine="567"/>
+        <w:jc w:val="both"/>
+      </w:pPr>
+      <w:r>
+        <w:t>Доведено, що кiлькiсть порiвнянь для випадкового дерева у середньому всього лише на 39% перевищує кiлькiсть порiвнянь для повнiстю збалансованого</w:t>
+      </w:r>
+      <w:r>
+        <w:rPr>
+          <w:lang w:val="en-US"/>
+        </w:rPr>
+        <w:t xml:space="preserve"> </w:t>
+      </w:r>
+      <w:r>
+        <w:t>дерева.</w:t>
+      </w:r>
+    </w:p>
+    <w:p>
+      <w:pPr>
+        <w:ind w:firstLine="567"/>
+        <w:jc w:val="both"/>
+      </w:pPr>
+      <w:r>
+        <w:t>Використовуючи відносно прості засоби і послабивши умови збалансованості, можна побудувати майже збалансоване дерево. Одне iз рішень проблеми запропонували Адельсон-Вельський і Ландис. Критерій такий:</w:t>
+      </w:r>
+    </w:p>
+    <w:p>
+      <w:pPr>
+        <w:jc w:val="both"/>
+      </w:pPr>
+    </w:p>
+    <w:tbl>
+      <w:tblPr>
+        <w:tblW w:w="0" w:type="auto"/>
+        <w:tblLayout w:type="fixed"/>
+        <w:tblLook w:val="0000" w:firstRow="0" w:lastRow="0" w:firstColumn="0" w:lastColumn="0" w:noHBand="0" w:noVBand="0"/>
+      </w:tblPr>
+      <w:tblGrid>
+        <w:gridCol w:w="13200"/>
+      </w:tblGrid>
+      <w:tr>
+        <w:tblPrEx>
+          <w:tblCellMar>
+            <w:top w:w="0" w:type="dxa"/>
+            <w:bottom w:w="0" w:type="dxa"/>
+          </w:tblCellMar>
+        </w:tblPrEx>
+        <w:tc>
+          <w:tcPr>
+            <w:tcW w:w="13200" w:type="dxa"/>
+            <w:tcBorders>
+              <w:left w:val="double" w:sz="6" w:space="0" w:color="auto"/>
+            </w:tcBorders>
+          </w:tcPr>
+          <w:p>
+            <w:pPr>
+              <w:spacing w:before="0" w:after="0" w:line="240" w:lineRule="auto"/>
+              <w:jc w:val="both"/>
+            </w:pPr>
+            <w:r>
+              <w:lastRenderedPageBreak/>
+              <w:t>Дерево є збалансованим тоді і тільки тоді</w:t>
+            </w:r>
+          </w:p>
+        </w:tc>
+      </w:tr>
+      <w:tr>
+        <w:tblPrEx>
+          <w:tblCellMar>
+            <w:top w:w="0" w:type="dxa"/>
+            <w:bottom w:w="0" w:type="dxa"/>
+          </w:tblCellMar>
+        </w:tblPrEx>
+        <w:tc>
+          <w:tcPr>
+            <w:tcW w:w="13200" w:type="dxa"/>
+            <w:tcBorders>
+              <w:left w:val="double" w:sz="6" w:space="0" w:color="auto"/>
+            </w:tcBorders>
+          </w:tcPr>
+          <w:p>
+            <w:pPr>
+              <w:spacing w:before="0" w:after="0" w:line="240" w:lineRule="auto"/>
+              <w:jc w:val="both"/>
+              <w:rPr>
+                <w:lang w:val="en-US"/>
+              </w:rPr>
+            </w:pPr>
+            <w:r>
+              <w:t xml:space="preserve">коли для кожного вузла висота двох піддерев відрізняється </w:t>
+            </w:r>
+          </w:p>
+          <w:p>
+            <w:pPr>
+              <w:spacing w:before="0" w:after="0" w:line="240" w:lineRule="auto"/>
+              <w:jc w:val="both"/>
+            </w:pPr>
+            <w:r>
+              <w:t>не більше ніж на одиницю.</w:t>
+            </w:r>
+          </w:p>
+        </w:tc>
+      </w:tr>
+    </w:tbl>
+    <w:p>
+      <w:pPr>
+        <w:jc w:val="both"/>
+        <w:rPr>
+          <w:lang w:val="en-US"/>
+        </w:rPr>
+      </w:pPr>
+    </w:p>
+    <w:p>
+      <w:pPr>
+        <w:ind w:firstLine="567"/>
+        <w:jc w:val="both"/>
+      </w:pPr>
+      <w:r>
+        <w:t xml:space="preserve">Дерева, що задовольняють цю умову, називаються </w:t>
+      </w:r>
+      <w:r>
+        <w:rPr>
+          <w:b/>
+          <w:i/>
+        </w:rPr>
+        <w:t>АВЛ-деревами</w:t>
+      </w:r>
+      <w:r>
+        <w:t>. Усі ідеально збалансовані дерева також є АВЛ-деревами. Визначення приводить до легко виконуваного збалансування, а середня довжина пошуку залишається практично такою ж, як в ідеальнольному збалансованому деревi.</w:t>
+      </w:r>
+    </w:p>
+    <w:p>
+      <w:pPr>
+        <w:pStyle w:val="Heading2"/>
+        <w:rPr>
+          <w:rFonts w:asciiTheme="minorHAnsi" w:eastAsiaTheme="minorHAnsi" w:hAnsiTheme="minorHAnsi" w:cstheme="minorBidi"/>
+          <w:color w:val="auto"/>
+          <w:sz w:val="28"/>
+          <w:szCs w:val="28"/>
+          <w:lang w:eastAsia="ru-RU"/>
+        </w:rPr>
+      </w:pPr>
+    </w:p>
+    <w:p>
+      <w:pPr>
+        <w:pStyle w:val="Heading2"/>
+        <w:rPr>
+          <w:lang w:val="ru-RU"/>
+        </w:rPr>
+      </w:pPr>
+      <w:r>
+        <w:rPr>
+          <w:lang w:val="ru-RU"/>
+        </w:rPr>
+        <w:t>Завд</w:t>
+      </w:r>
+      <w:r>
+        <w:rPr>
+          <w:lang w:val="ru-RU"/>
+        </w:rPr>
+        <w:t>ання</w:t>
       </w:r>
     </w:p>
     <w:p>
@@ -7073,12 +7518,998 @@
           <w:lang w:eastAsia="ru-RU"/>
           <w14:ligatures w14:val="standard"/>
         </w:rPr>
-        <w:t>Сортуванням називають впорядковування по ключах (тобто за якою-небудь ознакою) елементів деякої структури даних на якій визначено відношення порядку. У залежності від того, чи знаходяться елементи структур даних у внутрішній (оперативній) пам’яті або у зовнішній пам’яті (на зовнішніх пристроях), розрізняють внутрішнє та зовнішнє сортування.</w:t>
+        <w:t>По</w:t>
+      </w:r>
+      <w:r>
+        <w:rPr>
+          <w:rFonts w:asciiTheme="minorHAnsi" w:eastAsiaTheme="minorHAnsi" w:hAnsiTheme="minorHAnsi" w:cstheme="minorBidi"/>
+          <w:kern w:val="2"/>
+          <w:sz w:val="28"/>
+          <w:szCs w:val="28"/>
+          <w:lang w:eastAsia="ru-RU"/>
+          <w14:ligatures w14:val="standard"/>
+        </w:rPr>
+        <w:t xml:space="preserve">будувати </w:t>
+      </w:r>
+      <w:r>
+        <w:rPr>
+          <w:rFonts w:asciiTheme="minorHAnsi" w:eastAsiaTheme="minorHAnsi" w:hAnsiTheme="minorHAnsi" w:cstheme="minorBidi"/>
+          <w:kern w:val="2"/>
+          <w:sz w:val="28"/>
+          <w:szCs w:val="28"/>
+          <w:lang w:val="en-US" w:eastAsia="ru-RU"/>
+          <w14:ligatures w14:val="standard"/>
+        </w:rPr>
+        <w:t>AVL-</w:t>
+      </w:r>
+      <w:r>
+        <w:rPr>
+          <w:rFonts w:asciiTheme="minorHAnsi" w:eastAsiaTheme="minorHAnsi" w:hAnsiTheme="minorHAnsi" w:cstheme="minorBidi"/>
+          <w:kern w:val="2"/>
+          <w:sz w:val="28"/>
+          <w:szCs w:val="28"/>
+          <w:lang w:eastAsia="ru-RU"/>
+          <w14:ligatures w14:val="standard"/>
+        </w:rPr>
+        <w:t>дерево з</w:t>
+      </w:r>
+      <w:r>
+        <w:rPr>
+          <w:rFonts w:asciiTheme="minorHAnsi" w:eastAsiaTheme="minorHAnsi" w:hAnsiTheme="minorHAnsi" w:cstheme="minorBidi"/>
+          <w:kern w:val="2"/>
+          <w:sz w:val="28"/>
+          <w:szCs w:val="28"/>
+          <w:lang w:eastAsia="ru-RU"/>
+          <w14:ligatures w14:val="standard"/>
+        </w:rPr>
+        <w:t xml:space="preserve"> </w:t>
+      </w:r>
+      <w:r>
+        <w:rPr>
+          <w:rFonts w:asciiTheme="minorHAnsi" w:eastAsiaTheme="minorHAnsi" w:hAnsiTheme="minorHAnsi" w:cstheme="minorBidi"/>
+          <w:kern w:val="2"/>
+          <w:sz w:val="28"/>
+          <w:szCs w:val="28"/>
+          <w:lang w:eastAsia="ru-RU"/>
+          <w14:ligatures w14:val="standard"/>
+        </w:rPr>
+        <w:t xml:space="preserve">елементів </w:t>
+      </w:r>
+      <w:r>
+        <w:rPr>
+          <w:rFonts w:asciiTheme="minorHAnsi" w:eastAsiaTheme="minorHAnsi" w:hAnsiTheme="minorHAnsi" w:cstheme="minorBidi"/>
+          <w:kern w:val="2"/>
+          <w:sz w:val="28"/>
+          <w:szCs w:val="28"/>
+          <w:lang w:eastAsia="ru-RU"/>
+          <w14:ligatures w14:val="standard"/>
+        </w:rPr>
+        <w:t>23, 55, 47, 35, 10, 90, 84, 30.</w:t>
       </w:r>
     </w:p>
     <w:p>
       <w:pPr>
         <w:pStyle w:val="Heading2"/>
+      </w:pPr>
+      <w:r>
+        <w:t>Рішення</w:t>
+      </w:r>
+    </w:p>
+    <w:p/>
+    <w:tbl>
+      <w:tblPr>
+        <w:tblStyle w:val="TableGrid"/>
+        <w:tblW w:w="0" w:type="auto"/>
+        <w:tblLook w:val="04A0" w:firstRow="1" w:lastRow="0" w:firstColumn="1" w:lastColumn="0" w:noHBand="0" w:noVBand="1"/>
+      </w:tblPr>
+      <w:tblGrid>
+        <w:gridCol w:w="4813"/>
+        <w:gridCol w:w="4814"/>
+      </w:tblGrid>
+      <w:tr>
+        <w:tc>
+          <w:tcPr>
+            <w:tcW w:w="4813" w:type="dxa"/>
+          </w:tcPr>
+          <w:p>
+            <w:r>
+              <w:rPr>
+                <w:rFonts w:ascii="Consolas" w:hAnsi="Consolas" w:cs="Consolas"/>
+                <w:noProof/>
+                <w:kern w:val="0"/>
+                <w:sz w:val="24"/>
+                <w:szCs w:val="24"/>
+                <w:lang w:val="en-US"/>
+              </w:rPr>
+              <w:drawing>
+                <wp:inline distT="0" distB="0" distL="0" distR="0" wp14:anchorId="5F1CB821" wp14:editId="1577FEBD">
+                  <wp:extent cx="790575" cy="1476375"/>
+                  <wp:effectExtent l="0" t="0" r="9525" b="9525"/>
+                  <wp:docPr id="2" name="Picture 2" descr="C:\Users\Mike\AppData\Local\Microsoft\Windows\INetCache\Content.Word\l5_14_1.png"/>
+                  <wp:cNvGraphicFramePr>
+                    <a:graphicFrameLocks xmlns:a="http://schemas.openxmlformats.org/drawingml/2006/main" noChangeAspect="1"/>
+                  </wp:cNvGraphicFramePr>
+                  <a:graphic xmlns:a="http://schemas.openxmlformats.org/drawingml/2006/main">
+                    <a:graphicData uri="http://schemas.openxmlformats.org/drawingml/2006/picture">
+                      <pic:pic xmlns:pic="http://schemas.openxmlformats.org/drawingml/2006/picture">
+                        <pic:nvPicPr>
+                          <pic:cNvPr id="0" name="Picture 26" descr="C:\Users\Mike\AppData\Local\Microsoft\Windows\INetCache\Content.Word\l5_14_1.png"/>
+                          <pic:cNvPicPr>
+                            <a:picLocks noChangeAspect="1" noChangeArrowheads="1"/>
+                          </pic:cNvPicPr>
+                        </pic:nvPicPr>
+                        <pic:blipFill>
+                          <a:blip r:embed="rId12">
+                            <a:extLst>
+                              <a:ext uri="{28A0092B-C50C-407E-A947-70E740481C1C}">
+                                <a14:useLocalDpi xmlns:a14="http://schemas.microsoft.com/office/drawing/2010/main" val="0"/>
+                              </a:ext>
+                            </a:extLst>
+                          </a:blip>
+                          <a:srcRect/>
+                          <a:stretch>
+                            <a:fillRect/>
+                          </a:stretch>
+                        </pic:blipFill>
+                        <pic:spPr bwMode="auto">
+                          <a:xfrm>
+                            <a:off x="0" y="0"/>
+                            <a:ext cx="790575" cy="1476375"/>
+                          </a:xfrm>
+                          <a:prstGeom prst="rect">
+                            <a:avLst/>
+                          </a:prstGeom>
+                          <a:noFill/>
+                          <a:ln>
+                            <a:noFill/>
+                          </a:ln>
+                        </pic:spPr>
+                      </pic:pic>
+                    </a:graphicData>
+                  </a:graphic>
+                </wp:inline>
+              </w:drawing>
+            </w:r>
+          </w:p>
+        </w:tc>
+        <w:tc>
+          <w:tcPr>
+            <w:tcW w:w="4814" w:type="dxa"/>
+          </w:tcPr>
+          <w:p>
+            <w:pPr>
+              <w:autoSpaceDE w:val="0"/>
+              <w:autoSpaceDN w:val="0"/>
+              <w:adjustRightInd w:val="0"/>
+              <w:spacing w:before="0" w:after="0" w:line="240" w:lineRule="auto"/>
+              <w:rPr>
+                <w:rFonts w:ascii="Consolas" w:hAnsi="Consolas" w:cs="Consolas"/>
+                <w:kern w:val="0"/>
+                <w:sz w:val="24"/>
+                <w:szCs w:val="24"/>
+              </w:rPr>
+            </w:pPr>
+            <w:r>
+              <w:rPr>
+                <w:rFonts w:ascii="Consolas" w:hAnsi="Consolas" w:cs="Consolas"/>
+                <w:kern w:val="0"/>
+                <w:sz w:val="24"/>
+                <w:szCs w:val="24"/>
+              </w:rPr>
+              <w:t>Вставка 47 призводить до розбалансування, 23 тепер має показник збалансованості +2</w:t>
+            </w:r>
+          </w:p>
+          <w:p>
+            <w:pPr>
+              <w:autoSpaceDE w:val="0"/>
+              <w:autoSpaceDN w:val="0"/>
+              <w:adjustRightInd w:val="0"/>
+              <w:spacing w:before="0" w:after="0" w:line="240" w:lineRule="auto"/>
+              <w:rPr>
+                <w:rFonts w:ascii="Consolas" w:hAnsi="Consolas" w:cs="Consolas"/>
+                <w:kern w:val="0"/>
+                <w:sz w:val="24"/>
+                <w:szCs w:val="24"/>
+                <w:lang w:val="en-US"/>
+              </w:rPr>
+            </w:pPr>
+            <w:r>
+              <w:rPr>
+                <w:rFonts w:ascii="Consolas" w:hAnsi="Consolas" w:cs="Consolas"/>
+                <w:noProof/>
+                <w:kern w:val="0"/>
+                <w:sz w:val="24"/>
+                <w:szCs w:val="24"/>
+                <w:lang w:val="en-US"/>
+              </w:rPr>
+              <w:drawing>
+                <wp:inline distT="0" distB="0" distL="0" distR="0" wp14:anchorId="2A9C0FDB" wp14:editId="1DE34A46">
+                  <wp:extent cx="790575" cy="2390775"/>
+                  <wp:effectExtent l="0" t="0" r="9525" b="9525"/>
+                  <wp:docPr id="3" name="Picture 3" descr="C:\Users\Mike\AppData\Local\Microsoft\Windows\INetCache\Content.Word\l5_14_2.png"/>
+                  <wp:cNvGraphicFramePr>
+                    <a:graphicFrameLocks xmlns:a="http://schemas.openxmlformats.org/drawingml/2006/main" noChangeAspect="1"/>
+                  </wp:cNvGraphicFramePr>
+                  <a:graphic xmlns:a="http://schemas.openxmlformats.org/drawingml/2006/main">
+                    <a:graphicData uri="http://schemas.openxmlformats.org/drawingml/2006/picture">
+                      <pic:pic xmlns:pic="http://schemas.openxmlformats.org/drawingml/2006/picture">
+                        <pic:nvPicPr>
+                          <pic:cNvPr id="0" name="Picture 28" descr="C:\Users\Mike\AppData\Local\Microsoft\Windows\INetCache\Content.Word\l5_14_2.png"/>
+                          <pic:cNvPicPr>
+                            <a:picLocks noChangeAspect="1" noChangeArrowheads="1"/>
+                          </pic:cNvPicPr>
+                        </pic:nvPicPr>
+                        <pic:blipFill>
+                          <a:blip r:embed="rId13">
+                            <a:extLst>
+                              <a:ext uri="{28A0092B-C50C-407E-A947-70E740481C1C}">
+                                <a14:useLocalDpi xmlns:a14="http://schemas.microsoft.com/office/drawing/2010/main" val="0"/>
+                              </a:ext>
+                            </a:extLst>
+                          </a:blip>
+                          <a:srcRect/>
+                          <a:stretch>
+                            <a:fillRect/>
+                          </a:stretch>
+                        </pic:blipFill>
+                        <pic:spPr bwMode="auto">
+                          <a:xfrm>
+                            <a:off x="0" y="0"/>
+                            <a:ext cx="790575" cy="2390775"/>
+                          </a:xfrm>
+                          <a:prstGeom prst="rect">
+                            <a:avLst/>
+                          </a:prstGeom>
+                          <a:noFill/>
+                          <a:ln>
+                            <a:noFill/>
+                          </a:ln>
+                        </pic:spPr>
+                      </pic:pic>
+                    </a:graphicData>
+                  </a:graphic>
+                </wp:inline>
+              </w:drawing>
+            </w:r>
+          </w:p>
+          <w:p/>
+        </w:tc>
+      </w:tr>
+      <w:tr>
+        <w:tc>
+          <w:tcPr>
+            <w:tcW w:w="4813" w:type="dxa"/>
+          </w:tcPr>
+          <w:p>
+            <w:pPr>
+              <w:autoSpaceDE w:val="0"/>
+              <w:autoSpaceDN w:val="0"/>
+              <w:adjustRightInd w:val="0"/>
+              <w:spacing w:before="0" w:after="0" w:line="240" w:lineRule="auto"/>
+              <w:rPr>
+                <w:rFonts w:ascii="Consolas" w:hAnsi="Consolas" w:cs="Consolas"/>
+                <w:kern w:val="0"/>
+                <w:sz w:val="24"/>
+                <w:szCs w:val="24"/>
+              </w:rPr>
+            </w:pPr>
+            <w:r>
+              <w:rPr>
+                <w:rFonts w:ascii="Consolas" w:hAnsi="Consolas" w:cs="Consolas"/>
+                <w:kern w:val="0"/>
+                <w:sz w:val="24"/>
+                <w:szCs w:val="24"/>
+              </w:rPr>
+              <w:lastRenderedPageBreak/>
+              <w:t>Повертаємо 47 та 55 вправо</w:t>
+            </w:r>
+          </w:p>
+          <w:p>
+            <w:r>
+              <w:rPr>
+                <w:rFonts w:ascii="Consolas" w:hAnsi="Consolas" w:cs="Consolas"/>
+                <w:noProof/>
+                <w:kern w:val="0"/>
+                <w:sz w:val="24"/>
+                <w:szCs w:val="24"/>
+                <w:lang w:val="en-US"/>
+              </w:rPr>
+              <w:drawing>
+                <wp:inline distT="0" distB="0" distL="0" distR="0" wp14:anchorId="75EA0407" wp14:editId="7D817E76">
+                  <wp:extent cx="790575" cy="2390775"/>
+                  <wp:effectExtent l="0" t="0" r="9525" b="9525"/>
+                  <wp:docPr id="4" name="Picture 4" descr="C:\Users\Mike\AppData\Local\Microsoft\Windows\INetCache\Content.Word\l5_14_3.png"/>
+                  <wp:cNvGraphicFramePr>
+                    <a:graphicFrameLocks xmlns:a="http://schemas.openxmlformats.org/drawingml/2006/main" noChangeAspect="1"/>
+                  </wp:cNvGraphicFramePr>
+                  <a:graphic xmlns:a="http://schemas.openxmlformats.org/drawingml/2006/main">
+                    <a:graphicData uri="http://schemas.openxmlformats.org/drawingml/2006/picture">
+                      <pic:pic xmlns:pic="http://schemas.openxmlformats.org/drawingml/2006/picture">
+                        <pic:nvPicPr>
+                          <pic:cNvPr id="0" name="Picture 30" descr="C:\Users\Mike\AppData\Local\Microsoft\Windows\INetCache\Content.Word\l5_14_3.png"/>
+                          <pic:cNvPicPr>
+                            <a:picLocks noChangeAspect="1" noChangeArrowheads="1"/>
+                          </pic:cNvPicPr>
+                        </pic:nvPicPr>
+                        <pic:blipFill>
+                          <a:blip r:embed="rId14">
+                            <a:extLst>
+                              <a:ext uri="{28A0092B-C50C-407E-A947-70E740481C1C}">
+                                <a14:useLocalDpi xmlns:a14="http://schemas.microsoft.com/office/drawing/2010/main" val="0"/>
+                              </a:ext>
+                            </a:extLst>
+                          </a:blip>
+                          <a:srcRect/>
+                          <a:stretch>
+                            <a:fillRect/>
+                          </a:stretch>
+                        </pic:blipFill>
+                        <pic:spPr bwMode="auto">
+                          <a:xfrm>
+                            <a:off x="0" y="0"/>
+                            <a:ext cx="790575" cy="2390775"/>
+                          </a:xfrm>
+                          <a:prstGeom prst="rect">
+                            <a:avLst/>
+                          </a:prstGeom>
+                          <a:noFill/>
+                          <a:ln>
+                            <a:noFill/>
+                          </a:ln>
+                        </pic:spPr>
+                      </pic:pic>
+                    </a:graphicData>
+                  </a:graphic>
+                </wp:inline>
+              </w:drawing>
+            </w:r>
+          </w:p>
+        </w:tc>
+        <w:tc>
+          <w:tcPr>
+            <w:tcW w:w="4814" w:type="dxa"/>
+          </w:tcPr>
+          <w:p>
+            <w:pPr>
+              <w:autoSpaceDE w:val="0"/>
+              <w:autoSpaceDN w:val="0"/>
+              <w:adjustRightInd w:val="0"/>
+              <w:spacing w:before="0" w:after="0" w:line="240" w:lineRule="auto"/>
+              <w:rPr>
+                <w:rFonts w:ascii="Consolas" w:hAnsi="Consolas" w:cs="Consolas"/>
+                <w:kern w:val="0"/>
+                <w:sz w:val="24"/>
+                <w:szCs w:val="24"/>
+              </w:rPr>
+            </w:pPr>
+            <w:r>
+              <w:rPr>
+                <w:rFonts w:ascii="Consolas" w:hAnsi="Consolas" w:cs="Consolas"/>
+                <w:kern w:val="0"/>
+                <w:sz w:val="24"/>
+                <w:szCs w:val="24"/>
+              </w:rPr>
+              <w:t>Повертаємо 23, 47, 55 вліво</w:t>
+            </w:r>
+          </w:p>
+          <w:p>
+            <w:pPr>
+              <w:autoSpaceDE w:val="0"/>
+              <w:autoSpaceDN w:val="0"/>
+              <w:adjustRightInd w:val="0"/>
+              <w:spacing w:before="0" w:after="0" w:line="240" w:lineRule="auto"/>
+              <w:rPr>
+                <w:rFonts w:ascii="Consolas" w:hAnsi="Consolas" w:cs="Consolas"/>
+                <w:kern w:val="0"/>
+                <w:sz w:val="24"/>
+                <w:szCs w:val="24"/>
+                <w:lang w:val="en-US"/>
+              </w:rPr>
+            </w:pPr>
+          </w:p>
+          <w:p>
+            <w:pPr>
+              <w:autoSpaceDE w:val="0"/>
+              <w:autoSpaceDN w:val="0"/>
+              <w:adjustRightInd w:val="0"/>
+              <w:spacing w:before="0" w:after="0" w:line="240" w:lineRule="auto"/>
+              <w:rPr>
+                <w:rFonts w:ascii="Consolas" w:hAnsi="Consolas" w:cs="Consolas"/>
+                <w:kern w:val="0"/>
+                <w:sz w:val="24"/>
+                <w:szCs w:val="24"/>
+                <w:lang w:val="en-US"/>
+              </w:rPr>
+            </w:pPr>
+            <w:r>
+              <w:rPr>
+                <w:rFonts w:ascii="Consolas" w:hAnsi="Consolas" w:cs="Consolas"/>
+                <w:noProof/>
+                <w:kern w:val="0"/>
+                <w:sz w:val="24"/>
+                <w:szCs w:val="24"/>
+                <w:lang w:val="en-US"/>
+              </w:rPr>
+              <w:drawing>
+                <wp:inline distT="0" distB="0" distL="0" distR="0" wp14:anchorId="60C0C063" wp14:editId="212EA02F">
+                  <wp:extent cx="1704975" cy="1476375"/>
+                  <wp:effectExtent l="0" t="0" r="9525" b="9525"/>
+                  <wp:docPr id="5" name="Picture 5" descr="C:\Users\Mike\AppData\Local\Microsoft\Windows\INetCache\Content.Word\l5_14_4.png"/>
+                  <wp:cNvGraphicFramePr>
+                    <a:graphicFrameLocks xmlns:a="http://schemas.openxmlformats.org/drawingml/2006/main" noChangeAspect="1"/>
+                  </wp:cNvGraphicFramePr>
+                  <a:graphic xmlns:a="http://schemas.openxmlformats.org/drawingml/2006/main">
+                    <a:graphicData uri="http://schemas.openxmlformats.org/drawingml/2006/picture">
+                      <pic:pic xmlns:pic="http://schemas.openxmlformats.org/drawingml/2006/picture">
+                        <pic:nvPicPr>
+                          <pic:cNvPr id="0" name="Picture 32" descr="C:\Users\Mike\AppData\Local\Microsoft\Windows\INetCache\Content.Word\l5_14_4.png"/>
+                          <pic:cNvPicPr>
+                            <a:picLocks noChangeAspect="1" noChangeArrowheads="1"/>
+                          </pic:cNvPicPr>
+                        </pic:nvPicPr>
+                        <pic:blipFill>
+                          <a:blip r:embed="rId15">
+                            <a:extLst>
+                              <a:ext uri="{28A0092B-C50C-407E-A947-70E740481C1C}">
+                                <a14:useLocalDpi xmlns:a14="http://schemas.microsoft.com/office/drawing/2010/main" val="0"/>
+                              </a:ext>
+                            </a:extLst>
+                          </a:blip>
+                          <a:srcRect/>
+                          <a:stretch>
+                            <a:fillRect/>
+                          </a:stretch>
+                        </pic:blipFill>
+                        <pic:spPr bwMode="auto">
+                          <a:xfrm>
+                            <a:off x="0" y="0"/>
+                            <a:ext cx="1704975" cy="1476375"/>
+                          </a:xfrm>
+                          <a:prstGeom prst="rect">
+                            <a:avLst/>
+                          </a:prstGeom>
+                          <a:noFill/>
+                          <a:ln>
+                            <a:noFill/>
+                          </a:ln>
+                        </pic:spPr>
+                      </pic:pic>
+                    </a:graphicData>
+                  </a:graphic>
+                </wp:inline>
+              </w:drawing>
+            </w:r>
+          </w:p>
+          <w:p/>
+        </w:tc>
+      </w:tr>
+      <w:tr>
+        <w:tc>
+          <w:tcPr>
+            <w:tcW w:w="4813" w:type="dxa"/>
+          </w:tcPr>
+          <w:p>
+            <w:r>
+              <w:t>Ставка 35</w:t>
+            </w:r>
+          </w:p>
+          <w:p>
+            <w:r>
+              <w:rPr>
+                <w:rFonts w:ascii="Consolas" w:hAnsi="Consolas" w:cs="Consolas"/>
+                <w:noProof/>
+                <w:kern w:val="0"/>
+                <w:sz w:val="24"/>
+                <w:szCs w:val="24"/>
+                <w:lang w:val="en-US"/>
+              </w:rPr>
+              <w:drawing>
+                <wp:inline distT="0" distB="0" distL="0" distR="0" wp14:anchorId="4ACD9090" wp14:editId="6AB6348F">
+                  <wp:extent cx="1704975" cy="2390775"/>
+                  <wp:effectExtent l="0" t="0" r="9525" b="9525"/>
+                  <wp:docPr id="6" name="Picture 6" descr="C:\Users\Mike\AppData\Local\Microsoft\Windows\INetCache\Content.Word\l5_14_5.png"/>
+                  <wp:cNvGraphicFramePr>
+                    <a:graphicFrameLocks xmlns:a="http://schemas.openxmlformats.org/drawingml/2006/main" noChangeAspect="1"/>
+                  </wp:cNvGraphicFramePr>
+                  <a:graphic xmlns:a="http://schemas.openxmlformats.org/drawingml/2006/main">
+                    <a:graphicData uri="http://schemas.openxmlformats.org/drawingml/2006/picture">
+                      <pic:pic xmlns:pic="http://schemas.openxmlformats.org/drawingml/2006/picture">
+                        <pic:nvPicPr>
+                          <pic:cNvPr id="0" name="Picture 34" descr="C:\Users\Mike\AppData\Local\Microsoft\Windows\INetCache\Content.Word\l5_14_5.png"/>
+                          <pic:cNvPicPr>
+                            <a:picLocks noChangeAspect="1" noChangeArrowheads="1"/>
+                          </pic:cNvPicPr>
+                        </pic:nvPicPr>
+                        <pic:blipFill>
+                          <a:blip r:embed="rId16">
+                            <a:extLst>
+                              <a:ext uri="{28A0092B-C50C-407E-A947-70E740481C1C}">
+                                <a14:useLocalDpi xmlns:a14="http://schemas.microsoft.com/office/drawing/2010/main" val="0"/>
+                              </a:ext>
+                            </a:extLst>
+                          </a:blip>
+                          <a:srcRect/>
+                          <a:stretch>
+                            <a:fillRect/>
+                          </a:stretch>
+                        </pic:blipFill>
+                        <pic:spPr bwMode="auto">
+                          <a:xfrm>
+                            <a:off x="0" y="0"/>
+                            <a:ext cx="1704975" cy="2390775"/>
+                          </a:xfrm>
+                          <a:prstGeom prst="rect">
+                            <a:avLst/>
+                          </a:prstGeom>
+                          <a:noFill/>
+                          <a:ln>
+                            <a:noFill/>
+                          </a:ln>
+                        </pic:spPr>
+                      </pic:pic>
+                    </a:graphicData>
+                  </a:graphic>
+                </wp:inline>
+              </w:drawing>
+            </w:r>
+          </w:p>
+        </w:tc>
+        <w:tc>
+          <w:tcPr>
+            <w:tcW w:w="4814" w:type="dxa"/>
+          </w:tcPr>
+          <w:p>
+            <w:r>
+              <w:t>Ставка 10</w:t>
+            </w:r>
+          </w:p>
+          <w:p>
+            <w:r>
+              <w:rPr>
+                <w:rFonts w:ascii="Consolas" w:hAnsi="Consolas" w:cs="Consolas"/>
+                <w:noProof/>
+                <w:kern w:val="0"/>
+                <w:sz w:val="24"/>
+                <w:szCs w:val="24"/>
+                <w:lang w:val="en-US"/>
+              </w:rPr>
+              <w:drawing>
+                <wp:inline distT="0" distB="0" distL="0" distR="0" wp14:anchorId="0540938F" wp14:editId="0908207F">
+                  <wp:extent cx="2162175" cy="2390775"/>
+                  <wp:effectExtent l="0" t="0" r="9525" b="9525"/>
+                  <wp:docPr id="7" name="Picture 7" descr="C:\Users\Mike\AppData\Local\Microsoft\Windows\INetCache\Content.Word\l5_14_6.png"/>
+                  <wp:cNvGraphicFramePr>
+                    <a:graphicFrameLocks xmlns:a="http://schemas.openxmlformats.org/drawingml/2006/main" noChangeAspect="1"/>
+                  </wp:cNvGraphicFramePr>
+                  <a:graphic xmlns:a="http://schemas.openxmlformats.org/drawingml/2006/main">
+                    <a:graphicData uri="http://schemas.openxmlformats.org/drawingml/2006/picture">
+                      <pic:pic xmlns:pic="http://schemas.openxmlformats.org/drawingml/2006/picture">
+                        <pic:nvPicPr>
+                          <pic:cNvPr id="0" name="Picture 36" descr="C:\Users\Mike\AppData\Local\Microsoft\Windows\INetCache\Content.Word\l5_14_6.png"/>
+                          <pic:cNvPicPr>
+                            <a:picLocks noChangeAspect="1" noChangeArrowheads="1"/>
+                          </pic:cNvPicPr>
+                        </pic:nvPicPr>
+                        <pic:blipFill>
+                          <a:blip r:embed="rId17">
+                            <a:extLst>
+                              <a:ext uri="{28A0092B-C50C-407E-A947-70E740481C1C}">
+                                <a14:useLocalDpi xmlns:a14="http://schemas.microsoft.com/office/drawing/2010/main" val="0"/>
+                              </a:ext>
+                            </a:extLst>
+                          </a:blip>
+                          <a:srcRect/>
+                          <a:stretch>
+                            <a:fillRect/>
+                          </a:stretch>
+                        </pic:blipFill>
+                        <pic:spPr bwMode="auto">
+                          <a:xfrm>
+                            <a:off x="0" y="0"/>
+                            <a:ext cx="2162175" cy="2390775"/>
+                          </a:xfrm>
+                          <a:prstGeom prst="rect">
+                            <a:avLst/>
+                          </a:prstGeom>
+                          <a:noFill/>
+                          <a:ln>
+                            <a:noFill/>
+                          </a:ln>
+                        </pic:spPr>
+                      </pic:pic>
+                    </a:graphicData>
+                  </a:graphic>
+                </wp:inline>
+              </w:drawing>
+            </w:r>
+          </w:p>
+        </w:tc>
+      </w:tr>
+      <w:tr>
+        <w:tc>
+          <w:tcPr>
+            <w:tcW w:w="4813" w:type="dxa"/>
+          </w:tcPr>
+          <w:p>
+            <w:r>
+              <w:rPr>
+                <w:rFonts w:ascii="Consolas" w:hAnsi="Consolas" w:cs="Consolas"/>
+                <w:noProof/>
+                <w:kern w:val="0"/>
+                <w:sz w:val="24"/>
+                <w:szCs w:val="24"/>
+                <w:lang w:val="en-US"/>
+              </w:rPr>
+              <w:lastRenderedPageBreak/>
+              <w:drawing>
+                <wp:inline distT="0" distB="0" distL="0" distR="0" wp14:anchorId="3EB1E6A0" wp14:editId="07101C06">
+                  <wp:extent cx="2619375" cy="2390775"/>
+                  <wp:effectExtent l="0" t="0" r="9525" b="9525"/>
+                  <wp:docPr id="8" name="Picture 8" descr="C:\Users\Mike\AppData\Local\Microsoft\Windows\INetCache\Content.Word\l5_14_7.png"/>
+                  <wp:cNvGraphicFramePr>
+                    <a:graphicFrameLocks xmlns:a="http://schemas.openxmlformats.org/drawingml/2006/main" noChangeAspect="1"/>
+                  </wp:cNvGraphicFramePr>
+                  <a:graphic xmlns:a="http://schemas.openxmlformats.org/drawingml/2006/main">
+                    <a:graphicData uri="http://schemas.openxmlformats.org/drawingml/2006/picture">
+                      <pic:pic xmlns:pic="http://schemas.openxmlformats.org/drawingml/2006/picture">
+                        <pic:nvPicPr>
+                          <pic:cNvPr id="0" name="Picture 38" descr="C:\Users\Mike\AppData\Local\Microsoft\Windows\INetCache\Content.Word\l5_14_7.png"/>
+                          <pic:cNvPicPr>
+                            <a:picLocks noChangeAspect="1" noChangeArrowheads="1"/>
+                          </pic:cNvPicPr>
+                        </pic:nvPicPr>
+                        <pic:blipFill>
+                          <a:blip r:embed="rId18">
+                            <a:extLst>
+                              <a:ext uri="{28A0092B-C50C-407E-A947-70E740481C1C}">
+                                <a14:useLocalDpi xmlns:a14="http://schemas.microsoft.com/office/drawing/2010/main" val="0"/>
+                              </a:ext>
+                            </a:extLst>
+                          </a:blip>
+                          <a:srcRect/>
+                          <a:stretch>
+                            <a:fillRect/>
+                          </a:stretch>
+                        </pic:blipFill>
+                        <pic:spPr bwMode="auto">
+                          <a:xfrm>
+                            <a:off x="0" y="0"/>
+                            <a:ext cx="2619375" cy="2390775"/>
+                          </a:xfrm>
+                          <a:prstGeom prst="rect">
+                            <a:avLst/>
+                          </a:prstGeom>
+                          <a:noFill/>
+                          <a:ln>
+                            <a:noFill/>
+                          </a:ln>
+                        </pic:spPr>
+                      </pic:pic>
+                    </a:graphicData>
+                  </a:graphic>
+                </wp:inline>
+              </w:drawing>
+            </w:r>
+          </w:p>
+        </w:tc>
+        <w:tc>
+          <w:tcPr>
+            <w:tcW w:w="4814" w:type="dxa"/>
+          </w:tcPr>
+          <w:p>
+            <w:r>
+              <w:rPr>
+                <w:rFonts w:ascii="Consolas" w:hAnsi="Consolas" w:cs="Consolas"/>
+                <w:noProof/>
+                <w:kern w:val="0"/>
+                <w:sz w:val="24"/>
+                <w:szCs w:val="24"/>
+                <w:lang w:val="en-US"/>
+              </w:rPr>
+              <w:drawing>
+                <wp:inline distT="0" distB="0" distL="0" distR="0" wp14:anchorId="3243B671" wp14:editId="4970D2A4">
+                  <wp:extent cx="2619375" cy="3305175"/>
+                  <wp:effectExtent l="0" t="0" r="9525" b="9525"/>
+                  <wp:docPr id="9" name="Picture 9" descr="C:\Users\Mike\AppData\Local\Microsoft\Windows\INetCache\Content.Word\l5_14_8.png"/>
+                  <wp:cNvGraphicFramePr>
+                    <a:graphicFrameLocks xmlns:a="http://schemas.openxmlformats.org/drawingml/2006/main" noChangeAspect="1"/>
+                  </wp:cNvGraphicFramePr>
+                  <a:graphic xmlns:a="http://schemas.openxmlformats.org/drawingml/2006/main">
+                    <a:graphicData uri="http://schemas.openxmlformats.org/drawingml/2006/picture">
+                      <pic:pic xmlns:pic="http://schemas.openxmlformats.org/drawingml/2006/picture">
+                        <pic:nvPicPr>
+                          <pic:cNvPr id="0" name="Picture 40" descr="C:\Users\Mike\AppData\Local\Microsoft\Windows\INetCache\Content.Word\l5_14_8.png"/>
+                          <pic:cNvPicPr>
+                            <a:picLocks noChangeAspect="1" noChangeArrowheads="1"/>
+                          </pic:cNvPicPr>
+                        </pic:nvPicPr>
+                        <pic:blipFill>
+                          <a:blip r:embed="rId19">
+                            <a:extLst>
+                              <a:ext uri="{28A0092B-C50C-407E-A947-70E740481C1C}">
+                                <a14:useLocalDpi xmlns:a14="http://schemas.microsoft.com/office/drawing/2010/main" val="0"/>
+                              </a:ext>
+                            </a:extLst>
+                          </a:blip>
+                          <a:srcRect/>
+                          <a:stretch>
+                            <a:fillRect/>
+                          </a:stretch>
+                        </pic:blipFill>
+                        <pic:spPr bwMode="auto">
+                          <a:xfrm>
+                            <a:off x="0" y="0"/>
+                            <a:ext cx="2619375" cy="3305175"/>
+                          </a:xfrm>
+                          <a:prstGeom prst="rect">
+                            <a:avLst/>
+                          </a:prstGeom>
+                          <a:noFill/>
+                          <a:ln>
+                            <a:noFill/>
+                          </a:ln>
+                        </pic:spPr>
+                      </pic:pic>
+                    </a:graphicData>
+                  </a:graphic>
+                </wp:inline>
+              </w:drawing>
+            </w:r>
+          </w:p>
+        </w:tc>
+      </w:tr>
+      <w:tr>
+        <w:tc>
+          <w:tcPr>
+            <w:tcW w:w="4813" w:type="dxa"/>
+          </w:tcPr>
+          <w:p>
+            <w:r>
+              <w:rPr>
+                <w:rFonts w:ascii="Consolas" w:hAnsi="Consolas" w:cs="Consolas"/>
+                <w:noProof/>
+                <w:kern w:val="0"/>
+                <w:sz w:val="24"/>
+                <w:szCs w:val="24"/>
+                <w:lang w:val="en-US"/>
+              </w:rPr>
+              <w:drawing>
+                <wp:inline distT="0" distB="0" distL="0" distR="0" wp14:anchorId="0ED4F1EC" wp14:editId="66B094FD">
+                  <wp:extent cx="2619375" cy="3305175"/>
+                  <wp:effectExtent l="0" t="0" r="9525" b="9525"/>
+                  <wp:docPr id="10" name="Picture 10" descr="C:\Users\Mike\AppData\Local\Microsoft\Windows\INetCache\Content.Word\l5_14_9.png"/>
+                  <wp:cNvGraphicFramePr>
+                    <a:graphicFrameLocks xmlns:a="http://schemas.openxmlformats.org/drawingml/2006/main" noChangeAspect="1"/>
+                  </wp:cNvGraphicFramePr>
+                  <a:graphic xmlns:a="http://schemas.openxmlformats.org/drawingml/2006/main">
+                    <a:graphicData uri="http://schemas.openxmlformats.org/drawingml/2006/picture">
+                      <pic:pic xmlns:pic="http://schemas.openxmlformats.org/drawingml/2006/picture">
+                        <pic:nvPicPr>
+                          <pic:cNvPr id="0" name="Picture 42" descr="C:\Users\Mike\AppData\Local\Microsoft\Windows\INetCache\Content.Word\l5_14_9.png"/>
+                          <pic:cNvPicPr>
+                            <a:picLocks noChangeAspect="1" noChangeArrowheads="1"/>
+                          </pic:cNvPicPr>
+                        </pic:nvPicPr>
+                        <pic:blipFill>
+                          <a:blip r:embed="rId20">
+                            <a:extLst>
+                              <a:ext uri="{28A0092B-C50C-407E-A947-70E740481C1C}">
+                                <a14:useLocalDpi xmlns:a14="http://schemas.microsoft.com/office/drawing/2010/main" val="0"/>
+                              </a:ext>
+                            </a:extLst>
+                          </a:blip>
+                          <a:srcRect/>
+                          <a:stretch>
+                            <a:fillRect/>
+                          </a:stretch>
+                        </pic:blipFill>
+                        <pic:spPr bwMode="auto">
+                          <a:xfrm>
+                            <a:off x="0" y="0"/>
+                            <a:ext cx="2619375" cy="3305175"/>
+                          </a:xfrm>
+                          <a:prstGeom prst="rect">
+                            <a:avLst/>
+                          </a:prstGeom>
+                          <a:noFill/>
+                          <a:ln>
+                            <a:noFill/>
+                          </a:ln>
+                        </pic:spPr>
+                      </pic:pic>
+                    </a:graphicData>
+                  </a:graphic>
+                </wp:inline>
+              </w:drawing>
+            </w:r>
+          </w:p>
+        </w:tc>
+        <w:tc>
+          <w:tcPr>
+            <w:tcW w:w="4814" w:type="dxa"/>
+          </w:tcPr>
+          <w:p/>
+        </w:tc>
+      </w:tr>
+    </w:tbl>
+    <w:p/>
+    <w:p>
+      <w:pPr>
+        <w:pStyle w:val="Heading1"/>
+        <w:rPr>
+          <w:lang w:val="en-US"/>
+        </w:rPr>
+      </w:pPr>
+      <w:r>
+        <w:lastRenderedPageBreak/>
+        <w:t>Лабораторна №</w:t>
+      </w:r>
+      <w:r>
+        <w:rPr>
+          <w:lang w:val="en-US"/>
+        </w:rPr>
+        <w:t>6</w:t>
+      </w:r>
+      <w:bookmarkStart w:id="0" w:name="_GoBack"/>
+      <w:bookmarkEnd w:id="0"/>
+    </w:p>
+    <w:p>
+      <w:pPr>
+        <w:pStyle w:val="Heading2"/>
+      </w:pPr>
+      <w:r>
+        <w:t>Теоретичні відомості</w:t>
+      </w:r>
+    </w:p>
+    <w:p>
+      <w:pPr>
+        <w:pStyle w:val="Heading2"/>
+        <w:rPr>
+          <w:rFonts w:asciiTheme="minorHAnsi" w:eastAsiaTheme="minorHAnsi" w:hAnsiTheme="minorHAnsi" w:cstheme="minorBidi"/>
+          <w:color w:val="auto"/>
+          <w:sz w:val="28"/>
+          <w:szCs w:val="28"/>
+          <w:lang w:eastAsia="ru-RU"/>
+        </w:rPr>
+      </w:pPr>
+      <w:r>
+        <w:rPr>
+          <w:rFonts w:asciiTheme="minorHAnsi" w:eastAsiaTheme="minorHAnsi" w:hAnsiTheme="minorHAnsi" w:cstheme="minorBidi"/>
+          <w:color w:val="auto"/>
+          <w:sz w:val="28"/>
+          <w:szCs w:val="28"/>
+          <w:lang w:eastAsia="ru-RU"/>
+        </w:rPr>
+        <w:t>2-3-деревом називається дерево, у якому кожний вузол, що не є листом, має двох чи трьох нащадків, а довжини всіх шляхів із кореня в листки однакові. Дерево, що складається з 1 вузла, є 2-3-деревом.</w:t>
+      </w:r>
+    </w:p>
+    <w:p>
+      <w:pPr>
+        <w:pStyle w:val="Heading2"/>
+        <w:rPr>
+          <w:rFonts w:asciiTheme="minorHAnsi" w:eastAsiaTheme="minorHAnsi" w:hAnsiTheme="minorHAnsi" w:cstheme="minorBidi"/>
+          <w:color w:val="auto"/>
+          <w:sz w:val="28"/>
+          <w:szCs w:val="28"/>
+          <w:lang w:eastAsia="ru-RU"/>
+        </w:rPr>
+      </w:pPr>
+    </w:p>
+    <w:p>
+      <w:pPr>
+        <w:pStyle w:val="Heading2"/>
+        <w:rPr>
+          <w:rFonts w:asciiTheme="minorHAnsi" w:eastAsiaTheme="minorHAnsi" w:hAnsiTheme="minorHAnsi" w:cstheme="minorBidi"/>
+          <w:color w:val="auto"/>
+          <w:sz w:val="28"/>
+          <w:szCs w:val="28"/>
+          <w:lang w:eastAsia="ru-RU"/>
+        </w:rPr>
+      </w:pPr>
+      <w:r>
+        <w:rPr>
+          <w:rFonts w:asciiTheme="minorHAnsi" w:eastAsiaTheme="minorHAnsi" w:hAnsiTheme="minorHAnsi" w:cstheme="minorBidi"/>
+          <w:color w:val="auto"/>
+          <w:sz w:val="28"/>
+          <w:szCs w:val="28"/>
+          <w:lang w:eastAsia="ru-RU"/>
+        </w:rPr>
+        <w:t>Лема.</w:t>
+      </w:r>
+    </w:p>
+    <w:p>
+      <w:pPr>
+        <w:pStyle w:val="Heading2"/>
+        <w:rPr>
+          <w:rFonts w:asciiTheme="minorHAnsi" w:eastAsiaTheme="minorHAnsi" w:hAnsiTheme="minorHAnsi" w:cstheme="minorBidi"/>
+          <w:color w:val="auto"/>
+          <w:sz w:val="28"/>
+          <w:szCs w:val="28"/>
+          <w:lang w:eastAsia="ru-RU"/>
+        </w:rPr>
+      </w:pPr>
+    </w:p>
+    <w:p>
+      <w:pPr>
+        <w:pStyle w:val="Heading2"/>
+        <w:rPr>
+          <w:rFonts w:asciiTheme="minorHAnsi" w:eastAsiaTheme="minorHAnsi" w:hAnsiTheme="minorHAnsi" w:cstheme="minorBidi"/>
+          <w:color w:val="auto"/>
+          <w:sz w:val="28"/>
+          <w:szCs w:val="28"/>
+          <w:lang w:eastAsia="ru-RU"/>
+        </w:rPr>
+      </w:pPr>
+      <w:r>
+        <w:rPr>
+          <w:rFonts w:asciiTheme="minorHAnsi" w:eastAsiaTheme="minorHAnsi" w:hAnsiTheme="minorHAnsi" w:cstheme="minorBidi"/>
+          <w:color w:val="auto"/>
+          <w:sz w:val="28"/>
+          <w:szCs w:val="28"/>
+          <w:lang w:eastAsia="ru-RU"/>
+        </w:rPr>
+        <w:t>Нехай Т буде 2-3-деревом висоти h. Кiлькiсть вузлів дерева Т міститься між 2^(h+1)-1 i (3^(h+1))/2, а кiлькiсть листків між 2^h i 3^h.</w:t>
+      </w:r>
+    </w:p>
+    <w:p>
+      <w:pPr>
+        <w:pStyle w:val="Heading2"/>
+        <w:rPr>
+          <w:rFonts w:asciiTheme="minorHAnsi" w:eastAsiaTheme="minorHAnsi" w:hAnsiTheme="minorHAnsi" w:cstheme="minorBidi"/>
+          <w:color w:val="auto"/>
+          <w:sz w:val="28"/>
+          <w:szCs w:val="28"/>
+          <w:lang w:eastAsia="ru-RU"/>
+        </w:rPr>
+      </w:pPr>
+    </w:p>
+    <w:p>
+      <w:pPr>
+        <w:pStyle w:val="Heading2"/>
+        <w:rPr>
+          <w:rFonts w:asciiTheme="minorHAnsi" w:eastAsiaTheme="minorHAnsi" w:hAnsiTheme="minorHAnsi" w:cstheme="minorBidi"/>
+          <w:color w:val="auto"/>
+          <w:sz w:val="28"/>
+          <w:szCs w:val="28"/>
+          <w:lang w:eastAsia="ru-RU"/>
+        </w:rPr>
+      </w:pPr>
+      <w:r>
+        <w:rPr>
+          <w:rFonts w:asciiTheme="minorHAnsi" w:eastAsiaTheme="minorHAnsi" w:hAnsiTheme="minorHAnsi" w:cstheme="minorBidi"/>
+          <w:color w:val="auto"/>
+          <w:sz w:val="28"/>
+          <w:szCs w:val="28"/>
+          <w:lang w:eastAsia="ru-RU"/>
+        </w:rPr>
+        <w:t>Лінійно впорядковану множину S можна зобразити 2-3-деревом, приписавши всі елементи листкам дерева.</w:t>
+      </w:r>
+    </w:p>
+    <w:p>
+      <w:pPr>
+        <w:pStyle w:val="Heading2"/>
+        <w:rPr>
+          <w:rFonts w:asciiTheme="minorHAnsi" w:eastAsiaTheme="minorHAnsi" w:hAnsiTheme="minorHAnsi" w:cstheme="minorBidi"/>
+          <w:color w:val="auto"/>
+          <w:sz w:val="28"/>
+          <w:szCs w:val="28"/>
+          <w:lang w:val="en-US" w:eastAsia="ru-RU"/>
+        </w:rPr>
+      </w:pPr>
+      <w:r>
+        <w:rPr>
+          <w:rFonts w:asciiTheme="minorHAnsi" w:eastAsiaTheme="minorHAnsi" w:hAnsiTheme="minorHAnsi" w:cstheme="minorBidi"/>
+          <w:color w:val="auto"/>
+          <w:sz w:val="28"/>
+          <w:szCs w:val="28"/>
+          <w:lang w:eastAsia="ru-RU"/>
+        </w:rPr>
+        <w:t>Елемент, приписаний листку l, позначається Е[l]. У кожному вузлі V, що не є листком, вимагаються два типи даних: L[V] i M[V]. L[V]- найбільший елемент множини S у піддереві, коренем якого служить найлівіший син вузла V; M[V] - найбільший елемент множини S у піддереві, коренем якого є другий син вузла V. Значення L i M, приписані вузлам, дають змогу шукати елемент, починаючи з кореня способом, аналогічним двійковому пошуку. Операцію НАЛЕЖАТИ можна виконати на множині з n елементів за час О (log n).</w:t>
+      </w:r>
+    </w:p>
+    <w:p>
+      <w:pPr>
+        <w:pStyle w:val="Heading2"/>
         <w:rPr>
           <w:lang w:val="ru-RU"/>
         </w:rPr>
@@ -7087,7 +8518,7 @@
         <w:rPr>
           <w:lang w:val="ru-RU"/>
         </w:rPr>
-        <w:t>Завжання</w:t>
+        <w:t>Завдання</w:t>
       </w:r>
     </w:p>
     <w:p>
@@ -7114,7 +8545,73 @@
           <w:lang w:eastAsia="ru-RU"/>
           <w14:ligatures w14:val="standard"/>
         </w:rPr>
-        <w:t>Відсортувати 23, 55, 47, 35, 10, 90, 84, 30 за допомогою сортування вставкою, і сортуванням злиттям.</w:t>
+        <w:t xml:space="preserve">Побудувати </w:t>
+      </w:r>
+      <w:r>
+        <w:rPr>
+          <w:rFonts w:asciiTheme="minorHAnsi" w:eastAsiaTheme="minorHAnsi" w:hAnsiTheme="minorHAnsi" w:cstheme="minorBidi"/>
+          <w:kern w:val="2"/>
+          <w:sz w:val="28"/>
+          <w:szCs w:val="28"/>
+          <w:lang w:eastAsia="ru-RU"/>
+          <w14:ligatures w14:val="standard"/>
+        </w:rPr>
+        <w:t>2:3</w:t>
+      </w:r>
+      <w:r>
+        <w:rPr>
+          <w:rFonts w:asciiTheme="minorHAnsi" w:eastAsiaTheme="minorHAnsi" w:hAnsiTheme="minorHAnsi" w:cstheme="minorBidi"/>
+          <w:kern w:val="2"/>
+          <w:sz w:val="28"/>
+          <w:szCs w:val="28"/>
+          <w:lang w:val="en-US" w:eastAsia="ru-RU"/>
+          <w14:ligatures w14:val="standard"/>
+        </w:rPr>
+        <w:t>-</w:t>
+      </w:r>
+      <w:r>
+        <w:rPr>
+          <w:rFonts w:asciiTheme="minorHAnsi" w:eastAsiaTheme="minorHAnsi" w:hAnsiTheme="minorHAnsi" w:cstheme="minorBidi"/>
+          <w:kern w:val="2"/>
+          <w:sz w:val="28"/>
+          <w:szCs w:val="28"/>
+          <w:lang w:eastAsia="ru-RU"/>
+          <w14:ligatures w14:val="standard"/>
+        </w:rPr>
+        <w:t>дерево з</w:t>
+      </w:r>
+      <w:r>
+        <w:rPr>
+          <w:rFonts w:asciiTheme="minorHAnsi" w:eastAsiaTheme="minorHAnsi" w:hAnsiTheme="minorHAnsi" w:cstheme="minorBidi"/>
+          <w:kern w:val="2"/>
+          <w:sz w:val="28"/>
+          <w:szCs w:val="28"/>
+          <w:lang w:eastAsia="ru-RU"/>
+          <w14:ligatures w14:val="standard"/>
+        </w:rPr>
+        <w:t xml:space="preserve"> </w:t>
+      </w:r>
+      <w:r>
+        <w:rPr>
+          <w:rFonts w:asciiTheme="minorHAnsi" w:eastAsiaTheme="minorHAnsi" w:hAnsiTheme="minorHAnsi" w:cstheme="minorBidi"/>
+          <w:kern w:val="2"/>
+          <w:sz w:val="28"/>
+          <w:szCs w:val="28"/>
+          <w:lang w:eastAsia="ru-RU"/>
+          <w14:ligatures w14:val="standard"/>
+        </w:rPr>
+        <w:t xml:space="preserve">елементів </w:t>
+      </w:r>
+      <w:r>
+        <w:rPr>
+          <w:rFonts w:asciiTheme="minorHAnsi" w:eastAsiaTheme="minorHAnsi" w:hAnsiTheme="minorHAnsi" w:cstheme="minorBidi"/>
+          <w:kern w:val="2"/>
+          <w:sz w:val="28"/>
+          <w:szCs w:val="28"/>
+          <w:lang w:eastAsia="ru-RU"/>
+          <w14:ligatures w14:val="standard"/>
+        </w:rPr>
+        <w:t>23, 55, 47, 35, 10, 90, 84, 30.</w:t>
       </w:r>
     </w:p>
     <w:p>
@@ -7122,2267 +8619,581 @@
         <w:pStyle w:val="Heading2"/>
       </w:pPr>
       <w:r>
+        <w:lastRenderedPageBreak/>
         <w:t>Рішення</w:t>
       </w:r>
     </w:p>
-    <w:p>
-      <w:pPr>
-        <w:autoSpaceDE w:val="0"/>
-        <w:autoSpaceDN w:val="0"/>
-        <w:adjustRightInd w:val="0"/>
-        <w:spacing w:before="0" w:after="0" w:line="240" w:lineRule="auto"/>
-        <w:rPr>
-          <w:rFonts w:ascii="Consolas" w:hAnsi="Consolas" w:cs="Consolas"/>
-          <w:kern w:val="0"/>
-          <w:sz w:val="24"/>
-          <w:szCs w:val="24"/>
-          <w:lang w:val="en-US"/>
-        </w:rPr>
-      </w:pPr>
-      <w:r>
-        <w:rPr>
-          <w:rFonts w:ascii="Consolas" w:hAnsi="Consolas" w:cs="Consolas"/>
-          <w:kern w:val="0"/>
-          <w:sz w:val="24"/>
-          <w:szCs w:val="24"/>
-          <w:lang w:val="en-US"/>
-        </w:rPr>
-        <w:t>def insertion_sort(data):</w:t>
-      </w:r>
-    </w:p>
-    <w:p>
-      <w:pPr>
-        <w:autoSpaceDE w:val="0"/>
-        <w:autoSpaceDN w:val="0"/>
-        <w:adjustRightInd w:val="0"/>
-        <w:spacing w:before="0" w:after="0" w:line="240" w:lineRule="auto"/>
-        <w:rPr>
-          <w:rFonts w:ascii="Consolas" w:hAnsi="Consolas" w:cs="Consolas"/>
-          <w:kern w:val="0"/>
-          <w:sz w:val="24"/>
-          <w:szCs w:val="24"/>
-          <w:lang w:val="en-US"/>
-        </w:rPr>
-      </w:pPr>
-      <w:r>
-        <w:rPr>
-          <w:rFonts w:ascii="Consolas" w:hAnsi="Consolas" w:cs="Consolas"/>
-          <w:kern w:val="0"/>
-          <w:sz w:val="24"/>
-          <w:szCs w:val="24"/>
-          <w:lang w:val="en-US"/>
-        </w:rPr>
-        <w:t xml:space="preserve">    </w:t>
-      </w:r>
-    </w:p>
-    <w:p>
-      <w:pPr>
-        <w:autoSpaceDE w:val="0"/>
-        <w:autoSpaceDN w:val="0"/>
-        <w:adjustRightInd w:val="0"/>
-        <w:spacing w:before="0" w:after="0" w:line="240" w:lineRule="auto"/>
-        <w:rPr>
-          <w:rFonts w:ascii="Consolas" w:hAnsi="Consolas" w:cs="Consolas"/>
-          <w:kern w:val="0"/>
-          <w:sz w:val="24"/>
-          <w:szCs w:val="24"/>
-          <w:lang w:val="en-US"/>
-        </w:rPr>
-      </w:pPr>
-      <w:r>
-        <w:rPr>
-          <w:rFonts w:ascii="Consolas" w:hAnsi="Consolas" w:cs="Consolas"/>
-          <w:kern w:val="0"/>
-          <w:sz w:val="24"/>
-          <w:szCs w:val="24"/>
-          <w:lang w:val="en-US"/>
-        </w:rPr>
-        <w:t xml:space="preserve">    for i in range(1,len(data)):        </w:t>
-      </w:r>
-    </w:p>
-    <w:p>
-      <w:pPr>
-        <w:autoSpaceDE w:val="0"/>
-        <w:autoSpaceDN w:val="0"/>
-        <w:adjustRightInd w:val="0"/>
-        <w:spacing w:before="0" w:after="0" w:line="240" w:lineRule="auto"/>
-        <w:rPr>
-          <w:rFonts w:ascii="Consolas" w:hAnsi="Consolas" w:cs="Consolas"/>
-          <w:kern w:val="0"/>
-          <w:sz w:val="24"/>
-          <w:szCs w:val="24"/>
-          <w:lang w:val="en-US"/>
-        </w:rPr>
-      </w:pPr>
-      <w:r>
-        <w:rPr>
-          <w:rFonts w:ascii="Consolas" w:hAnsi="Consolas" w:cs="Consolas"/>
-          <w:kern w:val="0"/>
-          <w:sz w:val="24"/>
-          <w:szCs w:val="24"/>
-          <w:lang w:val="en-US"/>
-        </w:rPr>
-        <w:t xml:space="preserve">        j = i</w:t>
-      </w:r>
-    </w:p>
-    <w:p>
-      <w:pPr>
-        <w:autoSpaceDE w:val="0"/>
-        <w:autoSpaceDN w:val="0"/>
-        <w:adjustRightInd w:val="0"/>
-        <w:spacing w:before="0" w:after="0" w:line="240" w:lineRule="auto"/>
-        <w:rPr>
-          <w:rFonts w:ascii="Consolas" w:hAnsi="Consolas" w:cs="Consolas"/>
-          <w:kern w:val="0"/>
-          <w:sz w:val="24"/>
-          <w:szCs w:val="24"/>
-          <w:lang w:val="en-US"/>
-        </w:rPr>
-      </w:pPr>
-      <w:r>
-        <w:rPr>
-          <w:rFonts w:ascii="Consolas" w:hAnsi="Consolas" w:cs="Consolas"/>
-          <w:kern w:val="0"/>
-          <w:sz w:val="24"/>
-          <w:szCs w:val="24"/>
-          <w:lang w:val="en-US"/>
-        </w:rPr>
-        <w:t xml:space="preserve">        while j &gt; 0 and data[j] &lt; data[j - 1]:</w:t>
-      </w:r>
-    </w:p>
-    <w:p>
-      <w:pPr>
-        <w:autoSpaceDE w:val="0"/>
-        <w:autoSpaceDN w:val="0"/>
-        <w:adjustRightInd w:val="0"/>
-        <w:spacing w:before="0" w:after="0" w:line="240" w:lineRule="auto"/>
-        <w:rPr>
-          <w:rFonts w:ascii="Consolas" w:hAnsi="Consolas" w:cs="Consolas"/>
-          <w:kern w:val="0"/>
-          <w:sz w:val="24"/>
-          <w:szCs w:val="24"/>
-          <w:lang w:val="en-US"/>
-        </w:rPr>
-      </w:pPr>
-      <w:r>
-        <w:rPr>
-          <w:rFonts w:ascii="Consolas" w:hAnsi="Consolas" w:cs="Consolas"/>
-          <w:kern w:val="0"/>
-          <w:sz w:val="24"/>
-          <w:szCs w:val="24"/>
-          <w:lang w:val="en-US"/>
-        </w:rPr>
-        <w:t xml:space="preserve">            data[j],data[j - 1] = data[j - 1], data[j]</w:t>
-      </w:r>
-    </w:p>
-    <w:p>
-      <w:pPr>
-        <w:autoSpaceDE w:val="0"/>
-        <w:autoSpaceDN w:val="0"/>
-        <w:adjustRightInd w:val="0"/>
-        <w:spacing w:before="0" w:after="0" w:line="240" w:lineRule="auto"/>
-        <w:rPr>
-          <w:rFonts w:ascii="Consolas" w:hAnsi="Consolas" w:cs="Consolas"/>
-          <w:kern w:val="0"/>
-          <w:sz w:val="24"/>
-          <w:szCs w:val="24"/>
-          <w:lang w:val="en-US"/>
-        </w:rPr>
-      </w:pPr>
-      <w:r>
-        <w:rPr>
-          <w:rFonts w:ascii="Consolas" w:hAnsi="Consolas" w:cs="Consolas"/>
-          <w:kern w:val="0"/>
-          <w:sz w:val="24"/>
-          <w:szCs w:val="24"/>
-          <w:lang w:val="en-US"/>
-        </w:rPr>
-        <w:t xml:space="preserve">            j -= 1</w:t>
-      </w:r>
-    </w:p>
-    <w:p>
-      <w:pPr>
-        <w:autoSpaceDE w:val="0"/>
-        <w:autoSpaceDN w:val="0"/>
-        <w:adjustRightInd w:val="0"/>
-        <w:spacing w:before="0" w:after="0" w:line="240" w:lineRule="auto"/>
-        <w:rPr>
-          <w:rFonts w:ascii="Consolas" w:hAnsi="Consolas" w:cs="Consolas"/>
-          <w:kern w:val="0"/>
-          <w:sz w:val="24"/>
-          <w:szCs w:val="24"/>
-          <w:lang w:val="en-US"/>
-        </w:rPr>
-      </w:pPr>
-    </w:p>
-    <w:p>
-      <w:pPr>
-        <w:autoSpaceDE w:val="0"/>
-        <w:autoSpaceDN w:val="0"/>
-        <w:adjustRightInd w:val="0"/>
-        <w:spacing w:before="0" w:after="0" w:line="240" w:lineRule="auto"/>
-        <w:rPr>
-          <w:rFonts w:ascii="Consolas" w:hAnsi="Consolas" w:cs="Consolas"/>
-          <w:kern w:val="0"/>
-          <w:sz w:val="24"/>
-          <w:szCs w:val="24"/>
-          <w:lang w:val="en-US"/>
-        </w:rPr>
-      </w:pPr>
-      <w:r>
-        <w:rPr>
-          <w:rFonts w:ascii="Consolas" w:hAnsi="Consolas" w:cs="Consolas"/>
-          <w:kern w:val="0"/>
-          <w:sz w:val="24"/>
-          <w:szCs w:val="24"/>
-          <w:lang w:val="en-US"/>
-        </w:rPr>
-        <w:t xml:space="preserve">        print(str(data[0:i]) + "|" + str(data[i:len(data)]))</w:t>
-      </w:r>
-    </w:p>
-    <w:p>
-      <w:pPr>
-        <w:autoSpaceDE w:val="0"/>
-        <w:autoSpaceDN w:val="0"/>
-        <w:adjustRightInd w:val="0"/>
-        <w:spacing w:before="0" w:after="0" w:line="240" w:lineRule="auto"/>
-        <w:rPr>
-          <w:rFonts w:ascii="Consolas" w:hAnsi="Consolas" w:cs="Consolas"/>
-          <w:kern w:val="0"/>
-          <w:sz w:val="24"/>
-          <w:szCs w:val="24"/>
-          <w:lang w:val="en-US"/>
-        </w:rPr>
-      </w:pPr>
-      <w:r>
-        <w:rPr>
-          <w:rFonts w:ascii="Consolas" w:hAnsi="Consolas" w:cs="Consolas"/>
-          <w:kern w:val="0"/>
-          <w:sz w:val="24"/>
-          <w:szCs w:val="24"/>
-          <w:lang w:val="en-US"/>
-        </w:rPr>
-        <w:t xml:space="preserve">    </w:t>
-      </w:r>
-    </w:p>
-    <w:p>
-      <w:pPr>
-        <w:autoSpaceDE w:val="0"/>
-        <w:autoSpaceDN w:val="0"/>
-        <w:adjustRightInd w:val="0"/>
-        <w:spacing w:before="0" w:after="0" w:line="240" w:lineRule="auto"/>
-        <w:rPr>
-          <w:rFonts w:ascii="Consolas" w:hAnsi="Consolas" w:cs="Consolas"/>
-          <w:kern w:val="0"/>
-          <w:sz w:val="24"/>
-          <w:szCs w:val="24"/>
-          <w:lang w:val="en-US"/>
-        </w:rPr>
-      </w:pPr>
-      <w:r>
-        <w:rPr>
-          <w:rFonts w:ascii="Consolas" w:hAnsi="Consolas" w:cs="Consolas"/>
-          <w:kern w:val="0"/>
-          <w:sz w:val="24"/>
-          <w:szCs w:val="24"/>
-          <w:lang w:val="en-US"/>
-        </w:rPr>
-        <w:t xml:space="preserve">    return data</w:t>
-      </w:r>
-    </w:p>
-    <w:p>
-      <w:pPr>
-        <w:autoSpaceDE w:val="0"/>
-        <w:autoSpaceDN w:val="0"/>
-        <w:adjustRightInd w:val="0"/>
-        <w:spacing w:before="0" w:after="0" w:line="240" w:lineRule="auto"/>
-        <w:rPr>
-          <w:rFonts w:ascii="Consolas" w:hAnsi="Consolas" w:cs="Consolas"/>
-          <w:kern w:val="0"/>
-          <w:sz w:val="24"/>
-          <w:szCs w:val="24"/>
-          <w:lang w:val="en-US"/>
-        </w:rPr>
-      </w:pPr>
-    </w:p>
-    <w:p>
-      <w:pPr>
-        <w:autoSpaceDE w:val="0"/>
-        <w:autoSpaceDN w:val="0"/>
-        <w:adjustRightInd w:val="0"/>
-        <w:spacing w:before="0" w:after="0" w:line="240" w:lineRule="auto"/>
-        <w:rPr>
-          <w:rFonts w:ascii="Consolas" w:hAnsi="Consolas" w:cs="Consolas"/>
-          <w:kern w:val="0"/>
-          <w:sz w:val="24"/>
-          <w:szCs w:val="24"/>
-          <w:lang w:val="en-US"/>
-        </w:rPr>
-      </w:pPr>
-    </w:p>
-    <w:p>
-      <w:pPr>
-        <w:autoSpaceDE w:val="0"/>
-        <w:autoSpaceDN w:val="0"/>
-        <w:adjustRightInd w:val="0"/>
-        <w:spacing w:before="0" w:after="0" w:line="240" w:lineRule="auto"/>
-        <w:rPr>
-          <w:rFonts w:ascii="Consolas" w:hAnsi="Consolas" w:cs="Consolas"/>
-          <w:kern w:val="0"/>
-          <w:sz w:val="24"/>
-          <w:szCs w:val="24"/>
-          <w:lang w:val="en-US"/>
-        </w:rPr>
-      </w:pPr>
-      <w:r>
-        <w:rPr>
-          <w:rFonts w:ascii="Consolas" w:hAnsi="Consolas" w:cs="Consolas"/>
-          <w:kern w:val="0"/>
-          <w:sz w:val="24"/>
-          <w:szCs w:val="24"/>
-          <w:lang w:val="en-US"/>
-        </w:rPr>
-        <w:t>def merge_sort(data):</w:t>
-      </w:r>
-    </w:p>
-    <w:p>
-      <w:pPr>
-        <w:autoSpaceDE w:val="0"/>
-        <w:autoSpaceDN w:val="0"/>
-        <w:adjustRightInd w:val="0"/>
-        <w:spacing w:before="0" w:after="0" w:line="240" w:lineRule="auto"/>
-        <w:rPr>
-          <w:rFonts w:ascii="Consolas" w:hAnsi="Consolas" w:cs="Consolas"/>
-          <w:kern w:val="0"/>
-          <w:sz w:val="24"/>
-          <w:szCs w:val="24"/>
-          <w:lang w:val="en-US"/>
-        </w:rPr>
-      </w:pPr>
-    </w:p>
-    <w:p>
-      <w:pPr>
-        <w:autoSpaceDE w:val="0"/>
-        <w:autoSpaceDN w:val="0"/>
-        <w:adjustRightInd w:val="0"/>
-        <w:spacing w:before="0" w:after="0" w:line="240" w:lineRule="auto"/>
-        <w:rPr>
-          <w:rFonts w:ascii="Consolas" w:hAnsi="Consolas" w:cs="Consolas"/>
-          <w:kern w:val="0"/>
-          <w:sz w:val="24"/>
-          <w:szCs w:val="24"/>
-          <w:lang w:val="en-US"/>
-        </w:rPr>
-      </w:pPr>
-      <w:r>
-        <w:rPr>
-          <w:rFonts w:ascii="Consolas" w:hAnsi="Consolas" w:cs="Consolas"/>
-          <w:kern w:val="0"/>
-          <w:sz w:val="24"/>
-          <w:szCs w:val="24"/>
-          <w:lang w:val="en-US"/>
-        </w:rPr>
-        <w:t xml:space="preserve">    print("Split " +str(data))</w:t>
-      </w:r>
-    </w:p>
-    <w:p>
-      <w:pPr>
-        <w:autoSpaceDE w:val="0"/>
-        <w:autoSpaceDN w:val="0"/>
-        <w:adjustRightInd w:val="0"/>
-        <w:spacing w:before="0" w:after="0" w:line="240" w:lineRule="auto"/>
-        <w:rPr>
-          <w:rFonts w:ascii="Consolas" w:hAnsi="Consolas" w:cs="Consolas"/>
-          <w:kern w:val="0"/>
-          <w:sz w:val="24"/>
-          <w:szCs w:val="24"/>
-          <w:lang w:val="en-US"/>
-        </w:rPr>
-      </w:pPr>
-    </w:p>
-    <w:p>
-      <w:pPr>
-        <w:autoSpaceDE w:val="0"/>
-        <w:autoSpaceDN w:val="0"/>
-        <w:adjustRightInd w:val="0"/>
-        <w:spacing w:before="0" w:after="0" w:line="240" w:lineRule="auto"/>
-        <w:rPr>
-          <w:rFonts w:ascii="Consolas" w:hAnsi="Consolas" w:cs="Consolas"/>
-          <w:kern w:val="0"/>
-          <w:sz w:val="24"/>
-          <w:szCs w:val="24"/>
-          <w:lang w:val="en-US"/>
-        </w:rPr>
-      </w:pPr>
-      <w:r>
-        <w:rPr>
-          <w:rFonts w:ascii="Consolas" w:hAnsi="Consolas" w:cs="Consolas"/>
-          <w:kern w:val="0"/>
-          <w:sz w:val="24"/>
-          <w:szCs w:val="24"/>
-          <w:lang w:val="en-US"/>
-        </w:rPr>
-        <w:t xml:space="preserve">    l = len(data)</w:t>
-      </w:r>
-    </w:p>
-    <w:p>
-      <w:pPr>
-        <w:autoSpaceDE w:val="0"/>
-        <w:autoSpaceDN w:val="0"/>
-        <w:adjustRightInd w:val="0"/>
-        <w:spacing w:before="0" w:after="0" w:line="240" w:lineRule="auto"/>
-        <w:rPr>
-          <w:rFonts w:ascii="Consolas" w:hAnsi="Consolas" w:cs="Consolas"/>
-          <w:kern w:val="0"/>
-          <w:sz w:val="24"/>
-          <w:szCs w:val="24"/>
-          <w:lang w:val="en-US"/>
-        </w:rPr>
-      </w:pPr>
-    </w:p>
-    <w:p>
-      <w:pPr>
-        <w:autoSpaceDE w:val="0"/>
-        <w:autoSpaceDN w:val="0"/>
-        <w:adjustRightInd w:val="0"/>
-        <w:spacing w:before="0" w:after="0" w:line="240" w:lineRule="auto"/>
-        <w:rPr>
-          <w:rFonts w:ascii="Consolas" w:hAnsi="Consolas" w:cs="Consolas"/>
-          <w:kern w:val="0"/>
-          <w:sz w:val="24"/>
-          <w:szCs w:val="24"/>
-          <w:lang w:val="en-US"/>
-        </w:rPr>
-      </w:pPr>
-      <w:r>
-        <w:rPr>
-          <w:rFonts w:ascii="Consolas" w:hAnsi="Consolas" w:cs="Consolas"/>
-          <w:kern w:val="0"/>
-          <w:sz w:val="24"/>
-          <w:szCs w:val="24"/>
-          <w:lang w:val="en-US"/>
-        </w:rPr>
-        <w:t xml:space="preserve">    if l == 1:</w:t>
-      </w:r>
-    </w:p>
-    <w:p>
-      <w:pPr>
-        <w:autoSpaceDE w:val="0"/>
-        <w:autoSpaceDN w:val="0"/>
-        <w:adjustRightInd w:val="0"/>
-        <w:spacing w:before="0" w:after="0" w:line="240" w:lineRule="auto"/>
-        <w:rPr>
-          <w:rFonts w:ascii="Consolas" w:hAnsi="Consolas" w:cs="Consolas"/>
-          <w:kern w:val="0"/>
-          <w:sz w:val="24"/>
-          <w:szCs w:val="24"/>
-          <w:lang w:val="en-US"/>
-        </w:rPr>
-      </w:pPr>
-      <w:r>
-        <w:rPr>
-          <w:rFonts w:ascii="Consolas" w:hAnsi="Consolas" w:cs="Consolas"/>
-          <w:kern w:val="0"/>
-          <w:sz w:val="24"/>
-          <w:szCs w:val="24"/>
-          <w:lang w:val="en-US"/>
-        </w:rPr>
-        <w:t xml:space="preserve">    </w:t>
-      </w:r>
-      <w:r>
-        <w:rPr>
-          <w:rFonts w:ascii="Consolas" w:hAnsi="Consolas" w:cs="Consolas"/>
-          <w:kern w:val="0"/>
-          <w:sz w:val="24"/>
-          <w:szCs w:val="24"/>
-          <w:lang w:val="en-US"/>
-        </w:rPr>
-        <w:tab/>
-        <w:t>return data</w:t>
-      </w:r>
-    </w:p>
-    <w:p>
-      <w:pPr>
-        <w:autoSpaceDE w:val="0"/>
-        <w:autoSpaceDN w:val="0"/>
-        <w:adjustRightInd w:val="0"/>
-        <w:spacing w:before="0" w:after="0" w:line="240" w:lineRule="auto"/>
-        <w:rPr>
-          <w:rFonts w:ascii="Consolas" w:hAnsi="Consolas" w:cs="Consolas"/>
-          <w:kern w:val="0"/>
-          <w:sz w:val="24"/>
-          <w:szCs w:val="24"/>
-          <w:lang w:val="en-US"/>
-        </w:rPr>
-      </w:pPr>
-    </w:p>
-    <w:p>
-      <w:pPr>
-        <w:autoSpaceDE w:val="0"/>
-        <w:autoSpaceDN w:val="0"/>
-        <w:adjustRightInd w:val="0"/>
-        <w:spacing w:before="0" w:after="0" w:line="240" w:lineRule="auto"/>
-        <w:rPr>
-          <w:rFonts w:ascii="Consolas" w:hAnsi="Consolas" w:cs="Consolas"/>
-          <w:kern w:val="0"/>
-          <w:sz w:val="24"/>
-          <w:szCs w:val="24"/>
-          <w:lang w:val="en-US"/>
-        </w:rPr>
-      </w:pPr>
-      <w:r>
-        <w:rPr>
-          <w:rFonts w:ascii="Consolas" w:hAnsi="Consolas" w:cs="Consolas"/>
-          <w:kern w:val="0"/>
-          <w:sz w:val="24"/>
-          <w:szCs w:val="24"/>
-          <w:lang w:val="en-US"/>
-        </w:rPr>
-        <w:t xml:space="preserve">    data1 = merge_sort(data[:l//2])</w:t>
-      </w:r>
-    </w:p>
-    <w:p>
-      <w:pPr>
-        <w:autoSpaceDE w:val="0"/>
-        <w:autoSpaceDN w:val="0"/>
-        <w:adjustRightInd w:val="0"/>
-        <w:spacing w:before="0" w:after="0" w:line="240" w:lineRule="auto"/>
-        <w:rPr>
-          <w:rFonts w:ascii="Consolas" w:hAnsi="Consolas" w:cs="Consolas"/>
-          <w:kern w:val="0"/>
-          <w:sz w:val="24"/>
-          <w:szCs w:val="24"/>
-          <w:lang w:val="en-US"/>
-        </w:rPr>
-      </w:pPr>
-      <w:r>
-        <w:rPr>
-          <w:rFonts w:ascii="Consolas" w:hAnsi="Consolas" w:cs="Consolas"/>
-          <w:kern w:val="0"/>
-          <w:sz w:val="24"/>
-          <w:szCs w:val="24"/>
-          <w:lang w:val="en-US"/>
-        </w:rPr>
-        <w:t xml:space="preserve">    data2 = merge_sort(data[l//2:])</w:t>
-      </w:r>
-    </w:p>
-    <w:p>
-      <w:pPr>
-        <w:autoSpaceDE w:val="0"/>
-        <w:autoSpaceDN w:val="0"/>
-        <w:adjustRightInd w:val="0"/>
-        <w:spacing w:before="0" w:after="0" w:line="240" w:lineRule="auto"/>
-        <w:rPr>
-          <w:rFonts w:ascii="Consolas" w:hAnsi="Consolas" w:cs="Consolas"/>
-          <w:kern w:val="0"/>
-          <w:sz w:val="24"/>
-          <w:szCs w:val="24"/>
-          <w:lang w:val="en-US"/>
-        </w:rPr>
-      </w:pPr>
-    </w:p>
-    <w:p>
-      <w:pPr>
-        <w:autoSpaceDE w:val="0"/>
-        <w:autoSpaceDN w:val="0"/>
-        <w:adjustRightInd w:val="0"/>
-        <w:spacing w:before="0" w:after="0" w:line="240" w:lineRule="auto"/>
-        <w:rPr>
-          <w:rFonts w:ascii="Consolas" w:hAnsi="Consolas" w:cs="Consolas"/>
-          <w:kern w:val="0"/>
-          <w:sz w:val="24"/>
-          <w:szCs w:val="24"/>
-          <w:lang w:val="en-US"/>
-        </w:rPr>
-      </w:pPr>
-      <w:r>
-        <w:rPr>
-          <w:rFonts w:ascii="Consolas" w:hAnsi="Consolas" w:cs="Consolas"/>
-          <w:kern w:val="0"/>
-          <w:sz w:val="24"/>
-          <w:szCs w:val="24"/>
-          <w:lang w:val="en-US"/>
-        </w:rPr>
-        <w:t xml:space="preserve">    sorted_data = []</w:t>
-      </w:r>
-    </w:p>
-    <w:p>
-      <w:pPr>
-        <w:autoSpaceDE w:val="0"/>
-        <w:autoSpaceDN w:val="0"/>
-        <w:adjustRightInd w:val="0"/>
-        <w:spacing w:before="0" w:after="0" w:line="240" w:lineRule="auto"/>
-        <w:rPr>
-          <w:rFonts w:ascii="Consolas" w:hAnsi="Consolas" w:cs="Consolas"/>
-          <w:kern w:val="0"/>
-          <w:sz w:val="24"/>
-          <w:szCs w:val="24"/>
-          <w:lang w:val="en-US"/>
-        </w:rPr>
-      </w:pPr>
-    </w:p>
-    <w:p>
-      <w:pPr>
-        <w:autoSpaceDE w:val="0"/>
-        <w:autoSpaceDN w:val="0"/>
-        <w:adjustRightInd w:val="0"/>
-        <w:spacing w:before="0" w:after="0" w:line="240" w:lineRule="auto"/>
-        <w:rPr>
-          <w:rFonts w:ascii="Consolas" w:hAnsi="Consolas" w:cs="Consolas"/>
-          <w:kern w:val="0"/>
-          <w:sz w:val="24"/>
-          <w:szCs w:val="24"/>
-          <w:lang w:val="en-US"/>
-        </w:rPr>
-      </w:pPr>
-      <w:r>
-        <w:rPr>
-          <w:rFonts w:ascii="Consolas" w:hAnsi="Consolas" w:cs="Consolas"/>
-          <w:kern w:val="0"/>
-          <w:sz w:val="24"/>
-          <w:szCs w:val="24"/>
-          <w:lang w:val="en-US"/>
-        </w:rPr>
-        <w:t xml:space="preserve">    data1_index = 0</w:t>
-      </w:r>
-    </w:p>
-    <w:p>
-      <w:pPr>
-        <w:autoSpaceDE w:val="0"/>
-        <w:autoSpaceDN w:val="0"/>
-        <w:adjustRightInd w:val="0"/>
-        <w:spacing w:before="0" w:after="0" w:line="240" w:lineRule="auto"/>
-        <w:rPr>
-          <w:rFonts w:ascii="Consolas" w:hAnsi="Consolas" w:cs="Consolas"/>
-          <w:kern w:val="0"/>
-          <w:sz w:val="24"/>
-          <w:szCs w:val="24"/>
-          <w:lang w:val="en-US"/>
-        </w:rPr>
-      </w:pPr>
-      <w:r>
-        <w:rPr>
-          <w:rFonts w:ascii="Consolas" w:hAnsi="Consolas" w:cs="Consolas"/>
-          <w:kern w:val="0"/>
-          <w:sz w:val="24"/>
-          <w:szCs w:val="24"/>
-          <w:lang w:val="en-US"/>
-        </w:rPr>
-        <w:t xml:space="preserve">    data2_index = 0</w:t>
-      </w:r>
-    </w:p>
-    <w:p>
-      <w:pPr>
-        <w:autoSpaceDE w:val="0"/>
-        <w:autoSpaceDN w:val="0"/>
-        <w:adjustRightInd w:val="0"/>
-        <w:spacing w:before="0" w:after="0" w:line="240" w:lineRule="auto"/>
-        <w:rPr>
-          <w:rFonts w:ascii="Consolas" w:hAnsi="Consolas" w:cs="Consolas"/>
-          <w:kern w:val="0"/>
-          <w:sz w:val="24"/>
-          <w:szCs w:val="24"/>
-          <w:lang w:val="en-US"/>
-        </w:rPr>
-      </w:pPr>
-    </w:p>
-    <w:p>
-      <w:pPr>
-        <w:autoSpaceDE w:val="0"/>
-        <w:autoSpaceDN w:val="0"/>
-        <w:adjustRightInd w:val="0"/>
-        <w:spacing w:before="0" w:after="0" w:line="240" w:lineRule="auto"/>
-        <w:rPr>
-          <w:rFonts w:ascii="Consolas" w:hAnsi="Consolas" w:cs="Consolas"/>
-          <w:kern w:val="0"/>
-          <w:sz w:val="24"/>
-          <w:szCs w:val="24"/>
-          <w:lang w:val="en-US"/>
-        </w:rPr>
-      </w:pPr>
-      <w:r>
-        <w:rPr>
-          <w:rFonts w:ascii="Consolas" w:hAnsi="Consolas" w:cs="Consolas"/>
-          <w:kern w:val="0"/>
-          <w:sz w:val="24"/>
-          <w:szCs w:val="24"/>
-          <w:lang w:val="en-US"/>
-        </w:rPr>
-        <w:t xml:space="preserve">    print("Merge: " + str(data1) + " and " + str(data2))</w:t>
-      </w:r>
-    </w:p>
-    <w:p>
-      <w:pPr>
-        <w:autoSpaceDE w:val="0"/>
-        <w:autoSpaceDN w:val="0"/>
-        <w:adjustRightInd w:val="0"/>
-        <w:spacing w:before="0" w:after="0" w:line="240" w:lineRule="auto"/>
-        <w:rPr>
-          <w:rFonts w:ascii="Consolas" w:hAnsi="Consolas" w:cs="Consolas"/>
-          <w:kern w:val="0"/>
-          <w:sz w:val="24"/>
-          <w:szCs w:val="24"/>
-          <w:lang w:val="en-US"/>
-        </w:rPr>
-      </w:pPr>
-    </w:p>
-    <w:p>
-      <w:pPr>
-        <w:autoSpaceDE w:val="0"/>
-        <w:autoSpaceDN w:val="0"/>
-        <w:adjustRightInd w:val="0"/>
-        <w:spacing w:before="0" w:after="0" w:line="240" w:lineRule="auto"/>
-        <w:rPr>
-          <w:rFonts w:ascii="Consolas" w:hAnsi="Consolas" w:cs="Consolas"/>
-          <w:kern w:val="0"/>
-          <w:sz w:val="24"/>
-          <w:szCs w:val="24"/>
-          <w:lang w:val="en-US"/>
-        </w:rPr>
-      </w:pPr>
-      <w:r>
-        <w:rPr>
-          <w:rFonts w:ascii="Consolas" w:hAnsi="Consolas" w:cs="Consolas"/>
-          <w:kern w:val="0"/>
-          <w:sz w:val="24"/>
-          <w:szCs w:val="24"/>
-          <w:lang w:val="en-US"/>
-        </w:rPr>
-        <w:t xml:space="preserve">    # Merge</w:t>
-      </w:r>
-    </w:p>
-    <w:p>
-      <w:pPr>
-        <w:autoSpaceDE w:val="0"/>
-        <w:autoSpaceDN w:val="0"/>
-        <w:adjustRightInd w:val="0"/>
-        <w:spacing w:before="0" w:after="0" w:line="240" w:lineRule="auto"/>
-        <w:rPr>
-          <w:rFonts w:ascii="Consolas" w:hAnsi="Consolas" w:cs="Consolas"/>
-          <w:kern w:val="0"/>
-          <w:sz w:val="24"/>
-          <w:szCs w:val="24"/>
-          <w:lang w:val="en-US"/>
-        </w:rPr>
-      </w:pPr>
-      <w:r>
-        <w:rPr>
-          <w:rFonts w:ascii="Consolas" w:hAnsi="Consolas" w:cs="Consolas"/>
-          <w:kern w:val="0"/>
-          <w:sz w:val="24"/>
-          <w:szCs w:val="24"/>
-          <w:lang w:val="en-US"/>
-        </w:rPr>
-        <w:t xml:space="preserve">    while data1_index &lt; len(data1) and data2_index &lt; len(data2):</w:t>
-      </w:r>
-    </w:p>
-    <w:p>
-      <w:pPr>
-        <w:autoSpaceDE w:val="0"/>
-        <w:autoSpaceDN w:val="0"/>
-        <w:adjustRightInd w:val="0"/>
-        <w:spacing w:before="0" w:after="0" w:line="240" w:lineRule="auto"/>
-        <w:rPr>
-          <w:rFonts w:ascii="Consolas" w:hAnsi="Consolas" w:cs="Consolas"/>
-          <w:kern w:val="0"/>
-          <w:sz w:val="24"/>
-          <w:szCs w:val="24"/>
-          <w:lang w:val="en-US"/>
-        </w:rPr>
-      </w:pPr>
-      <w:r>
-        <w:rPr>
-          <w:rFonts w:ascii="Consolas" w:hAnsi="Consolas" w:cs="Consolas"/>
-          <w:kern w:val="0"/>
-          <w:sz w:val="24"/>
-          <w:szCs w:val="24"/>
-          <w:lang w:val="en-US"/>
-        </w:rPr>
-        <w:t xml:space="preserve">        if data1[data1_index] &gt;= data2[data2_index]:</w:t>
-      </w:r>
-    </w:p>
-    <w:p>
-      <w:pPr>
-        <w:autoSpaceDE w:val="0"/>
-        <w:autoSpaceDN w:val="0"/>
-        <w:adjustRightInd w:val="0"/>
-        <w:spacing w:before="0" w:after="0" w:line="240" w:lineRule="auto"/>
-        <w:rPr>
-          <w:rFonts w:ascii="Consolas" w:hAnsi="Consolas" w:cs="Consolas"/>
-          <w:kern w:val="0"/>
-          <w:sz w:val="24"/>
-          <w:szCs w:val="24"/>
-          <w:lang w:val="en-US"/>
-        </w:rPr>
-      </w:pPr>
-      <w:r>
-        <w:rPr>
-          <w:rFonts w:ascii="Consolas" w:hAnsi="Consolas" w:cs="Consolas"/>
-          <w:kern w:val="0"/>
-          <w:sz w:val="24"/>
-          <w:szCs w:val="24"/>
-          <w:lang w:val="en-US"/>
-        </w:rPr>
-        <w:t xml:space="preserve">            sorted_data.append(data2[data2_index])</w:t>
-      </w:r>
-    </w:p>
-    <w:p>
-      <w:pPr>
-        <w:autoSpaceDE w:val="0"/>
-        <w:autoSpaceDN w:val="0"/>
-        <w:adjustRightInd w:val="0"/>
-        <w:spacing w:before="0" w:after="0" w:line="240" w:lineRule="auto"/>
-        <w:rPr>
-          <w:rFonts w:ascii="Consolas" w:hAnsi="Consolas" w:cs="Consolas"/>
-          <w:kern w:val="0"/>
-          <w:sz w:val="24"/>
-          <w:szCs w:val="24"/>
-          <w:lang w:val="en-US"/>
-        </w:rPr>
-      </w:pPr>
-      <w:r>
-        <w:rPr>
-          <w:rFonts w:ascii="Consolas" w:hAnsi="Consolas" w:cs="Consolas"/>
-          <w:kern w:val="0"/>
-          <w:sz w:val="24"/>
-          <w:szCs w:val="24"/>
-          <w:lang w:val="en-US"/>
-        </w:rPr>
-        <w:t xml:space="preserve">            data2_index += 1</w:t>
-      </w:r>
-    </w:p>
-    <w:p>
-      <w:pPr>
-        <w:autoSpaceDE w:val="0"/>
-        <w:autoSpaceDN w:val="0"/>
-        <w:adjustRightInd w:val="0"/>
-        <w:spacing w:before="0" w:after="0" w:line="240" w:lineRule="auto"/>
-        <w:rPr>
-          <w:rFonts w:ascii="Consolas" w:hAnsi="Consolas" w:cs="Consolas"/>
-          <w:kern w:val="0"/>
-          <w:sz w:val="24"/>
-          <w:szCs w:val="24"/>
-          <w:lang w:val="en-US"/>
-        </w:rPr>
-      </w:pPr>
-      <w:r>
-        <w:rPr>
-          <w:rFonts w:ascii="Consolas" w:hAnsi="Consolas" w:cs="Consolas"/>
-          <w:kern w:val="0"/>
-          <w:sz w:val="24"/>
-          <w:szCs w:val="24"/>
-          <w:lang w:val="en-US"/>
-        </w:rPr>
-        <w:t xml:space="preserve">        else:</w:t>
-      </w:r>
-    </w:p>
-    <w:p>
-      <w:pPr>
-        <w:autoSpaceDE w:val="0"/>
-        <w:autoSpaceDN w:val="0"/>
-        <w:adjustRightInd w:val="0"/>
-        <w:spacing w:before="0" w:after="0" w:line="240" w:lineRule="auto"/>
-        <w:rPr>
-          <w:rFonts w:ascii="Consolas" w:hAnsi="Consolas" w:cs="Consolas"/>
-          <w:kern w:val="0"/>
-          <w:sz w:val="24"/>
-          <w:szCs w:val="24"/>
-          <w:lang w:val="en-US"/>
-        </w:rPr>
-      </w:pPr>
-      <w:r>
-        <w:rPr>
-          <w:rFonts w:ascii="Consolas" w:hAnsi="Consolas" w:cs="Consolas"/>
-          <w:kern w:val="0"/>
-          <w:sz w:val="24"/>
-          <w:szCs w:val="24"/>
-          <w:lang w:val="en-US"/>
-        </w:rPr>
-        <w:t xml:space="preserve">            sorted_data.append(data1[data1_index])</w:t>
-      </w:r>
-    </w:p>
-    <w:p>
-      <w:pPr>
-        <w:autoSpaceDE w:val="0"/>
-        <w:autoSpaceDN w:val="0"/>
-        <w:adjustRightInd w:val="0"/>
-        <w:spacing w:before="0" w:after="0" w:line="240" w:lineRule="auto"/>
-        <w:rPr>
-          <w:rFonts w:ascii="Consolas" w:hAnsi="Consolas" w:cs="Consolas"/>
-          <w:kern w:val="0"/>
-          <w:sz w:val="24"/>
-          <w:szCs w:val="24"/>
-          <w:lang w:val="en-US"/>
-        </w:rPr>
-      </w:pPr>
-      <w:r>
-        <w:rPr>
-          <w:rFonts w:ascii="Consolas" w:hAnsi="Consolas" w:cs="Consolas"/>
-          <w:kern w:val="0"/>
-          <w:sz w:val="24"/>
-          <w:szCs w:val="24"/>
-          <w:lang w:val="en-US"/>
-        </w:rPr>
-        <w:t xml:space="preserve">            data1_index += 1</w:t>
-      </w:r>
-    </w:p>
-    <w:p>
-      <w:pPr>
-        <w:autoSpaceDE w:val="0"/>
-        <w:autoSpaceDN w:val="0"/>
-        <w:adjustRightInd w:val="0"/>
-        <w:spacing w:before="0" w:after="0" w:line="240" w:lineRule="auto"/>
-        <w:rPr>
-          <w:rFonts w:ascii="Consolas" w:hAnsi="Consolas" w:cs="Consolas"/>
-          <w:kern w:val="0"/>
-          <w:sz w:val="24"/>
-          <w:szCs w:val="24"/>
-          <w:lang w:val="en-US"/>
-        </w:rPr>
-      </w:pPr>
-    </w:p>
-    <w:p>
-      <w:pPr>
-        <w:autoSpaceDE w:val="0"/>
-        <w:autoSpaceDN w:val="0"/>
-        <w:adjustRightInd w:val="0"/>
-        <w:spacing w:before="0" w:after="0" w:line="240" w:lineRule="auto"/>
-        <w:rPr>
-          <w:rFonts w:ascii="Consolas" w:hAnsi="Consolas" w:cs="Consolas"/>
-          <w:kern w:val="0"/>
-          <w:sz w:val="24"/>
-          <w:szCs w:val="24"/>
-          <w:lang w:val="en-US"/>
-        </w:rPr>
-      </w:pPr>
-      <w:r>
-        <w:rPr>
-          <w:rFonts w:ascii="Consolas" w:hAnsi="Consolas" w:cs="Consolas"/>
-          <w:kern w:val="0"/>
-          <w:sz w:val="24"/>
-          <w:szCs w:val="24"/>
-          <w:lang w:val="en-US"/>
-        </w:rPr>
-        <w:t xml:space="preserve">    # Put rest of it</w:t>
-      </w:r>
-    </w:p>
-    <w:p>
-      <w:pPr>
-        <w:autoSpaceDE w:val="0"/>
-        <w:autoSpaceDN w:val="0"/>
-        <w:adjustRightInd w:val="0"/>
-        <w:spacing w:before="0" w:after="0" w:line="240" w:lineRule="auto"/>
-        <w:rPr>
-          <w:rFonts w:ascii="Consolas" w:hAnsi="Consolas" w:cs="Consolas"/>
-          <w:kern w:val="0"/>
-          <w:sz w:val="24"/>
-          <w:szCs w:val="24"/>
-          <w:lang w:val="en-US"/>
-        </w:rPr>
-      </w:pPr>
-      <w:r>
-        <w:rPr>
-          <w:rFonts w:ascii="Consolas" w:hAnsi="Consolas" w:cs="Consolas"/>
-          <w:kern w:val="0"/>
-          <w:sz w:val="24"/>
-          <w:szCs w:val="24"/>
-          <w:lang w:val="en-US"/>
-        </w:rPr>
-        <w:t xml:space="preserve">    if data1_index &lt; len(data1):</w:t>
-      </w:r>
-    </w:p>
-    <w:p>
-      <w:pPr>
-        <w:autoSpaceDE w:val="0"/>
-        <w:autoSpaceDN w:val="0"/>
-        <w:adjustRightInd w:val="0"/>
-        <w:spacing w:before="0" w:after="0" w:line="240" w:lineRule="auto"/>
-        <w:rPr>
-          <w:rFonts w:ascii="Consolas" w:hAnsi="Consolas" w:cs="Consolas"/>
-          <w:kern w:val="0"/>
-          <w:sz w:val="24"/>
-          <w:szCs w:val="24"/>
-          <w:lang w:val="en-US"/>
-        </w:rPr>
-      </w:pPr>
-      <w:r>
-        <w:rPr>
-          <w:rFonts w:ascii="Consolas" w:hAnsi="Consolas" w:cs="Consolas"/>
-          <w:kern w:val="0"/>
-          <w:sz w:val="24"/>
-          <w:szCs w:val="24"/>
-          <w:lang w:val="en-US"/>
-        </w:rPr>
-        <w:t xml:space="preserve">        sorted_data.extend(data1[data1_index:])</w:t>
-      </w:r>
-    </w:p>
-    <w:p>
-      <w:pPr>
-        <w:autoSpaceDE w:val="0"/>
-        <w:autoSpaceDN w:val="0"/>
-        <w:adjustRightInd w:val="0"/>
-        <w:spacing w:before="0" w:after="0" w:line="240" w:lineRule="auto"/>
-        <w:rPr>
-          <w:rFonts w:ascii="Consolas" w:hAnsi="Consolas" w:cs="Consolas"/>
-          <w:kern w:val="0"/>
-          <w:sz w:val="24"/>
-          <w:szCs w:val="24"/>
-          <w:lang w:val="en-US"/>
-        </w:rPr>
-      </w:pPr>
-      <w:r>
-        <w:rPr>
-          <w:rFonts w:ascii="Consolas" w:hAnsi="Consolas" w:cs="Consolas"/>
-          <w:kern w:val="0"/>
-          <w:sz w:val="24"/>
-          <w:szCs w:val="24"/>
-          <w:lang w:val="en-US"/>
-        </w:rPr>
-        <w:t xml:space="preserve">    else:</w:t>
-      </w:r>
-    </w:p>
-    <w:p>
-      <w:pPr>
-        <w:autoSpaceDE w:val="0"/>
-        <w:autoSpaceDN w:val="0"/>
-        <w:adjustRightInd w:val="0"/>
-        <w:spacing w:before="0" w:after="0" w:line="240" w:lineRule="auto"/>
-        <w:rPr>
-          <w:rFonts w:ascii="Consolas" w:hAnsi="Consolas" w:cs="Consolas"/>
-          <w:kern w:val="0"/>
-          <w:sz w:val="24"/>
-          <w:szCs w:val="24"/>
-          <w:lang w:val="en-US"/>
-        </w:rPr>
-      </w:pPr>
-      <w:r>
-        <w:rPr>
-          <w:rFonts w:ascii="Consolas" w:hAnsi="Consolas" w:cs="Consolas"/>
-          <w:kern w:val="0"/>
-          <w:sz w:val="24"/>
-          <w:szCs w:val="24"/>
-          <w:lang w:val="en-US"/>
-        </w:rPr>
-        <w:t xml:space="preserve">        sorted_data.extend(data2[data2_index:])</w:t>
-      </w:r>
-    </w:p>
-    <w:p>
-      <w:pPr>
-        <w:autoSpaceDE w:val="0"/>
-        <w:autoSpaceDN w:val="0"/>
-        <w:adjustRightInd w:val="0"/>
-        <w:spacing w:before="0" w:after="0" w:line="240" w:lineRule="auto"/>
-        <w:rPr>
-          <w:rFonts w:ascii="Consolas" w:hAnsi="Consolas" w:cs="Consolas"/>
-          <w:kern w:val="0"/>
-          <w:sz w:val="24"/>
-          <w:szCs w:val="24"/>
-          <w:lang w:val="en-US"/>
-        </w:rPr>
-      </w:pPr>
-    </w:p>
-    <w:p>
-      <w:pPr>
-        <w:autoSpaceDE w:val="0"/>
-        <w:autoSpaceDN w:val="0"/>
-        <w:adjustRightInd w:val="0"/>
-        <w:spacing w:before="0" w:after="0" w:line="240" w:lineRule="auto"/>
-        <w:rPr>
-          <w:rFonts w:ascii="Consolas" w:hAnsi="Consolas" w:cs="Consolas"/>
-          <w:kern w:val="0"/>
-          <w:sz w:val="24"/>
-          <w:szCs w:val="24"/>
-          <w:lang w:val="en-US"/>
-        </w:rPr>
-      </w:pPr>
-      <w:r>
-        <w:rPr>
-          <w:rFonts w:ascii="Consolas" w:hAnsi="Consolas" w:cs="Consolas"/>
-          <w:kern w:val="0"/>
-          <w:sz w:val="24"/>
-          <w:szCs w:val="24"/>
-          <w:lang w:val="en-US"/>
-        </w:rPr>
-        <w:t xml:space="preserve">    return sorted_data</w:t>
-      </w:r>
-    </w:p>
-    <w:p>
-      <w:pPr>
-        <w:autoSpaceDE w:val="0"/>
-        <w:autoSpaceDN w:val="0"/>
-        <w:adjustRightInd w:val="0"/>
-        <w:spacing w:before="0" w:after="0" w:line="240" w:lineRule="auto"/>
-        <w:rPr>
-          <w:rFonts w:ascii="Consolas" w:hAnsi="Consolas" w:cs="Consolas"/>
-          <w:kern w:val="0"/>
-          <w:sz w:val="24"/>
-          <w:szCs w:val="24"/>
-          <w:lang w:val="en-US"/>
-        </w:rPr>
-      </w:pPr>
-    </w:p>
-    <w:p>
-      <w:pPr>
-        <w:autoSpaceDE w:val="0"/>
-        <w:autoSpaceDN w:val="0"/>
-        <w:adjustRightInd w:val="0"/>
-        <w:spacing w:before="0" w:after="0" w:line="240" w:lineRule="auto"/>
-        <w:rPr>
-          <w:rFonts w:ascii="Consolas" w:hAnsi="Consolas" w:cs="Consolas"/>
-          <w:kern w:val="0"/>
-          <w:sz w:val="24"/>
-          <w:szCs w:val="24"/>
-          <w:lang w:val="en-US"/>
-        </w:rPr>
-      </w:pPr>
-    </w:p>
-    <w:p>
-      <w:pPr>
-        <w:autoSpaceDE w:val="0"/>
-        <w:autoSpaceDN w:val="0"/>
-        <w:adjustRightInd w:val="0"/>
-        <w:spacing w:before="0" w:after="0" w:line="240" w:lineRule="auto"/>
-        <w:rPr>
-          <w:rFonts w:ascii="Consolas" w:hAnsi="Consolas" w:cs="Consolas"/>
-          <w:kern w:val="0"/>
-          <w:sz w:val="24"/>
-          <w:szCs w:val="24"/>
-          <w:lang w:val="en-US"/>
-        </w:rPr>
-      </w:pPr>
-      <w:r>
-        <w:rPr>
-          <w:rFonts w:ascii="Consolas" w:hAnsi="Consolas" w:cs="Consolas"/>
-          <w:kern w:val="0"/>
-          <w:sz w:val="24"/>
-          <w:szCs w:val="24"/>
-          <w:lang w:val="en-US"/>
-        </w:rPr>
-        <w:t>data = [23, 55, 47, 35, 10, 90, 84, 30]</w:t>
-      </w:r>
-    </w:p>
-    <w:p>
-      <w:pPr>
-        <w:autoSpaceDE w:val="0"/>
-        <w:autoSpaceDN w:val="0"/>
-        <w:adjustRightInd w:val="0"/>
-        <w:spacing w:before="0" w:after="0" w:line="240" w:lineRule="auto"/>
-        <w:rPr>
-          <w:rFonts w:ascii="Consolas" w:hAnsi="Consolas" w:cs="Consolas"/>
-          <w:kern w:val="0"/>
-          <w:sz w:val="24"/>
-          <w:szCs w:val="24"/>
-          <w:lang w:val="en-US"/>
-        </w:rPr>
-      </w:pPr>
-      <w:r>
-        <w:rPr>
-          <w:rFonts w:ascii="Consolas" w:hAnsi="Consolas" w:cs="Consolas"/>
-          <w:kern w:val="0"/>
-          <w:sz w:val="24"/>
-          <w:szCs w:val="24"/>
-          <w:lang w:val="en-US"/>
-        </w:rPr>
-        <w:t>print("Insertsion sort: " + str(data))</w:t>
-      </w:r>
-    </w:p>
-    <w:p>
-      <w:pPr>
-        <w:autoSpaceDE w:val="0"/>
-        <w:autoSpaceDN w:val="0"/>
-        <w:adjustRightInd w:val="0"/>
-        <w:spacing w:before="0" w:after="0" w:line="240" w:lineRule="auto"/>
-        <w:rPr>
-          <w:rFonts w:ascii="Consolas" w:hAnsi="Consolas" w:cs="Consolas"/>
-          <w:kern w:val="0"/>
-          <w:sz w:val="24"/>
-          <w:szCs w:val="24"/>
-          <w:lang w:val="en-US"/>
-        </w:rPr>
-      </w:pPr>
-      <w:r>
-        <w:rPr>
-          <w:rFonts w:ascii="Consolas" w:hAnsi="Consolas" w:cs="Consolas"/>
-          <w:kern w:val="0"/>
-          <w:sz w:val="24"/>
-          <w:szCs w:val="24"/>
-          <w:lang w:val="en-US"/>
-        </w:rPr>
-        <w:t>result = insertion_sort(data)</w:t>
-      </w:r>
-    </w:p>
-    <w:p>
-      <w:pPr>
-        <w:autoSpaceDE w:val="0"/>
-        <w:autoSpaceDN w:val="0"/>
-        <w:adjustRightInd w:val="0"/>
-        <w:spacing w:before="0" w:after="0" w:line="240" w:lineRule="auto"/>
-        <w:rPr>
-          <w:rFonts w:ascii="Consolas" w:hAnsi="Consolas" w:cs="Consolas"/>
-          <w:kern w:val="0"/>
-          <w:sz w:val="24"/>
-          <w:szCs w:val="24"/>
-          <w:lang w:val="en-US"/>
-        </w:rPr>
-      </w:pPr>
-    </w:p>
-    <w:p>
-      <w:pPr>
-        <w:autoSpaceDE w:val="0"/>
-        <w:autoSpaceDN w:val="0"/>
-        <w:adjustRightInd w:val="0"/>
-        <w:spacing w:before="0" w:after="0" w:line="240" w:lineRule="auto"/>
-        <w:rPr>
-          <w:rFonts w:ascii="Consolas" w:hAnsi="Consolas" w:cs="Consolas"/>
-          <w:kern w:val="0"/>
-          <w:sz w:val="24"/>
-          <w:szCs w:val="24"/>
-          <w:lang w:val="en-US"/>
-        </w:rPr>
-      </w:pPr>
-      <w:r>
-        <w:rPr>
-          <w:rFonts w:ascii="Consolas" w:hAnsi="Consolas" w:cs="Consolas"/>
-          <w:kern w:val="0"/>
-          <w:sz w:val="24"/>
-          <w:szCs w:val="24"/>
-          <w:lang w:val="en-US"/>
-        </w:rPr>
-        <w:t>print("Result: " + str(result))</w:t>
-      </w:r>
-    </w:p>
-    <w:p>
-      <w:pPr>
-        <w:autoSpaceDE w:val="0"/>
-        <w:autoSpaceDN w:val="0"/>
-        <w:adjustRightInd w:val="0"/>
-        <w:spacing w:before="0" w:after="0" w:line="240" w:lineRule="auto"/>
-        <w:rPr>
-          <w:rFonts w:ascii="Consolas" w:hAnsi="Consolas" w:cs="Consolas"/>
-          <w:kern w:val="0"/>
-          <w:sz w:val="24"/>
-          <w:szCs w:val="24"/>
-          <w:lang w:val="en-US"/>
-        </w:rPr>
-      </w:pPr>
-    </w:p>
-    <w:p>
-      <w:pPr>
-        <w:autoSpaceDE w:val="0"/>
-        <w:autoSpaceDN w:val="0"/>
-        <w:adjustRightInd w:val="0"/>
-        <w:spacing w:before="0" w:after="0" w:line="240" w:lineRule="auto"/>
-        <w:rPr>
-          <w:rFonts w:ascii="Consolas" w:hAnsi="Consolas" w:cs="Consolas"/>
-          <w:kern w:val="0"/>
-          <w:sz w:val="24"/>
-          <w:szCs w:val="24"/>
-          <w:lang w:val="en-US"/>
-        </w:rPr>
-      </w:pPr>
-      <w:r>
-        <w:rPr>
-          <w:rFonts w:ascii="Consolas" w:hAnsi="Consolas" w:cs="Consolas"/>
-          <w:kern w:val="0"/>
-          <w:sz w:val="24"/>
-          <w:szCs w:val="24"/>
-          <w:lang w:val="en-US"/>
-        </w:rPr>
-        <w:t>print("Merge sort: " + str(data))</w:t>
-      </w:r>
-    </w:p>
-    <w:p>
-      <w:pPr>
-        <w:autoSpaceDE w:val="0"/>
-        <w:autoSpaceDN w:val="0"/>
-        <w:adjustRightInd w:val="0"/>
-        <w:spacing w:before="0" w:after="0" w:line="240" w:lineRule="auto"/>
-        <w:rPr>
-          <w:rFonts w:ascii="Consolas" w:hAnsi="Consolas" w:cs="Consolas"/>
-          <w:kern w:val="0"/>
-          <w:sz w:val="24"/>
-          <w:szCs w:val="24"/>
-          <w:lang w:val="en-US"/>
-        </w:rPr>
-      </w:pPr>
-      <w:r>
-        <w:rPr>
-          <w:rFonts w:ascii="Consolas" w:hAnsi="Consolas" w:cs="Consolas"/>
-          <w:kern w:val="0"/>
-          <w:sz w:val="24"/>
-          <w:szCs w:val="24"/>
-          <w:lang w:val="en-US"/>
-        </w:rPr>
-        <w:t>result = merge_sort(data)</w:t>
-      </w:r>
-    </w:p>
-    <w:p>
-      <w:pPr>
-        <w:autoSpaceDE w:val="0"/>
-        <w:autoSpaceDN w:val="0"/>
-        <w:adjustRightInd w:val="0"/>
-        <w:spacing w:before="0" w:after="0" w:line="240" w:lineRule="auto"/>
-        <w:rPr>
-          <w:rFonts w:ascii="Consolas" w:hAnsi="Consolas" w:cs="Consolas"/>
-          <w:kern w:val="0"/>
-          <w:sz w:val="24"/>
-          <w:szCs w:val="24"/>
-          <w:lang w:val="en-US"/>
-        </w:rPr>
-      </w:pPr>
-    </w:p>
-    <w:p>
-      <w:pPr>
-        <w:autoSpaceDE w:val="0"/>
-        <w:autoSpaceDN w:val="0"/>
-        <w:adjustRightInd w:val="0"/>
-        <w:spacing w:before="0" w:after="0" w:line="240" w:lineRule="auto"/>
-        <w:rPr>
-          <w:rFonts w:ascii="Consolas" w:hAnsi="Consolas" w:cs="Consolas"/>
-          <w:kern w:val="0"/>
-          <w:sz w:val="24"/>
-          <w:szCs w:val="24"/>
-          <w:lang w:val="en-US"/>
-        </w:rPr>
-      </w:pPr>
-      <w:r>
-        <w:rPr>
-          <w:rFonts w:ascii="Consolas" w:hAnsi="Consolas" w:cs="Consolas"/>
-          <w:kern w:val="0"/>
-          <w:sz w:val="24"/>
-          <w:szCs w:val="24"/>
-          <w:lang w:val="en-US"/>
-        </w:rPr>
-        <w:t>print("Result: " + str(result))</w:t>
-      </w:r>
-    </w:p>
-    <w:p>
-      <w:pPr>
-        <w:autoSpaceDE w:val="0"/>
-        <w:autoSpaceDN w:val="0"/>
-        <w:adjustRightInd w:val="0"/>
-        <w:spacing w:before="0" w:after="0" w:line="240" w:lineRule="auto"/>
-        <w:rPr>
-          <w:rFonts w:ascii="Consolas" w:hAnsi="Consolas" w:cs="Consolas"/>
-          <w:kern w:val="0"/>
-          <w:szCs w:val="28"/>
-          <w:lang w:val="en-US"/>
-        </w:rPr>
-      </w:pPr>
-    </w:p>
-    <w:p>
-      <w:pPr>
-        <w:pStyle w:val="Heading2"/>
-      </w:pPr>
-      <w:r>
-        <w:t>Результат</w:t>
-      </w:r>
-    </w:p>
-    <w:p>
-      <w:pPr>
-        <w:autoSpaceDE w:val="0"/>
-        <w:autoSpaceDN w:val="0"/>
-        <w:adjustRightInd w:val="0"/>
-        <w:spacing w:before="0" w:after="0" w:line="240" w:lineRule="auto"/>
-        <w:rPr>
-          <w:rFonts w:ascii="Consolas" w:hAnsi="Consolas" w:cs="Consolas"/>
-          <w:kern w:val="0"/>
-          <w:szCs w:val="28"/>
-        </w:rPr>
-      </w:pPr>
-    </w:p>
-    <w:p>
-      <w:pPr>
-        <w:autoSpaceDE w:val="0"/>
-        <w:autoSpaceDN w:val="0"/>
-        <w:adjustRightInd w:val="0"/>
-        <w:spacing w:before="0" w:after="0" w:line="240" w:lineRule="auto"/>
-        <w:rPr>
-          <w:rFonts w:ascii="Consolas" w:hAnsi="Consolas" w:cs="Consolas"/>
-          <w:kern w:val="0"/>
-          <w:sz w:val="24"/>
-          <w:szCs w:val="24"/>
-          <w:lang w:val="en-US"/>
-        </w:rPr>
-      </w:pPr>
-      <w:r>
-        <w:rPr>
-          <w:rFonts w:ascii="Consolas" w:hAnsi="Consolas" w:cs="Consolas"/>
-          <w:kern w:val="0"/>
-          <w:sz w:val="24"/>
-          <w:szCs w:val="24"/>
-          <w:lang w:val="en-US"/>
-        </w:rPr>
-        <w:t>Insertsion sort: [23, 55, 47, 35, 10, 90, 84, 30]</w:t>
-      </w:r>
-    </w:p>
-    <w:p>
-      <w:pPr>
-        <w:autoSpaceDE w:val="0"/>
-        <w:autoSpaceDN w:val="0"/>
-        <w:adjustRightInd w:val="0"/>
-        <w:spacing w:before="0" w:after="0" w:line="240" w:lineRule="auto"/>
-        <w:rPr>
-          <w:rFonts w:ascii="Consolas" w:hAnsi="Consolas" w:cs="Consolas"/>
-          <w:kern w:val="0"/>
-          <w:sz w:val="24"/>
-          <w:szCs w:val="24"/>
-          <w:lang w:val="en-US"/>
-        </w:rPr>
-      </w:pPr>
-      <w:r>
-        <w:rPr>
-          <w:rFonts w:ascii="Consolas" w:hAnsi="Consolas" w:cs="Consolas"/>
-          <w:kern w:val="0"/>
-          <w:sz w:val="24"/>
-          <w:szCs w:val="24"/>
-          <w:lang w:val="en-US"/>
-        </w:rPr>
-        <w:t>[23]|[55, 47, 35, 10, 90, 84, 30]</w:t>
-      </w:r>
-    </w:p>
-    <w:p>
-      <w:pPr>
-        <w:autoSpaceDE w:val="0"/>
-        <w:autoSpaceDN w:val="0"/>
-        <w:adjustRightInd w:val="0"/>
-        <w:spacing w:before="0" w:after="0" w:line="240" w:lineRule="auto"/>
-        <w:rPr>
-          <w:rFonts w:ascii="Consolas" w:hAnsi="Consolas" w:cs="Consolas"/>
-          <w:kern w:val="0"/>
-          <w:sz w:val="24"/>
-          <w:szCs w:val="24"/>
-          <w:lang w:val="en-US"/>
-        </w:rPr>
-      </w:pPr>
-      <w:r>
-        <w:rPr>
-          <w:rFonts w:ascii="Consolas" w:hAnsi="Consolas" w:cs="Consolas"/>
-          <w:kern w:val="0"/>
-          <w:sz w:val="24"/>
-          <w:szCs w:val="24"/>
-          <w:lang w:val="en-US"/>
-        </w:rPr>
-        <w:t>[23, 47]|[55, 35, 10, 90, 84, 30]</w:t>
-      </w:r>
-    </w:p>
-    <w:p>
-      <w:pPr>
-        <w:autoSpaceDE w:val="0"/>
-        <w:autoSpaceDN w:val="0"/>
-        <w:adjustRightInd w:val="0"/>
-        <w:spacing w:before="0" w:after="0" w:line="240" w:lineRule="auto"/>
-        <w:rPr>
-          <w:rFonts w:ascii="Consolas" w:hAnsi="Consolas" w:cs="Consolas"/>
-          <w:kern w:val="0"/>
-          <w:sz w:val="24"/>
-          <w:szCs w:val="24"/>
-          <w:lang w:val="en-US"/>
-        </w:rPr>
-      </w:pPr>
-      <w:r>
-        <w:rPr>
-          <w:rFonts w:ascii="Consolas" w:hAnsi="Consolas" w:cs="Consolas"/>
-          <w:kern w:val="0"/>
-          <w:sz w:val="24"/>
-          <w:szCs w:val="24"/>
-          <w:lang w:val="en-US"/>
-        </w:rPr>
-        <w:t>[23, 35, 47]|[55, 10, 90, 84, 30]</w:t>
-      </w:r>
-    </w:p>
-    <w:p>
-      <w:pPr>
-        <w:autoSpaceDE w:val="0"/>
-        <w:autoSpaceDN w:val="0"/>
-        <w:adjustRightInd w:val="0"/>
-        <w:spacing w:before="0" w:after="0" w:line="240" w:lineRule="auto"/>
-        <w:rPr>
-          <w:rFonts w:ascii="Consolas" w:hAnsi="Consolas" w:cs="Consolas"/>
-          <w:kern w:val="0"/>
-          <w:sz w:val="24"/>
-          <w:szCs w:val="24"/>
-          <w:lang w:val="en-US"/>
-        </w:rPr>
-      </w:pPr>
-      <w:r>
-        <w:rPr>
-          <w:rFonts w:ascii="Consolas" w:hAnsi="Consolas" w:cs="Consolas"/>
-          <w:kern w:val="0"/>
-          <w:sz w:val="24"/>
-          <w:szCs w:val="24"/>
-          <w:lang w:val="en-US"/>
-        </w:rPr>
-        <w:t>[10, 23, 35, 47]|[55, 90, 84, 30]</w:t>
-      </w:r>
-    </w:p>
-    <w:p>
-      <w:pPr>
-        <w:autoSpaceDE w:val="0"/>
-        <w:autoSpaceDN w:val="0"/>
-        <w:adjustRightInd w:val="0"/>
-        <w:spacing w:before="0" w:after="0" w:line="240" w:lineRule="auto"/>
-        <w:rPr>
-          <w:rFonts w:ascii="Consolas" w:hAnsi="Consolas" w:cs="Consolas"/>
-          <w:kern w:val="0"/>
-          <w:sz w:val="24"/>
-          <w:szCs w:val="24"/>
-          <w:lang w:val="en-US"/>
-        </w:rPr>
-      </w:pPr>
-      <w:r>
-        <w:rPr>
-          <w:rFonts w:ascii="Consolas" w:hAnsi="Consolas" w:cs="Consolas"/>
-          <w:kern w:val="0"/>
-          <w:sz w:val="24"/>
-          <w:szCs w:val="24"/>
-          <w:lang w:val="en-US"/>
-        </w:rPr>
-        <w:t>[10, 23, 35, 47, 55]|[90, 84, 30]</w:t>
-      </w:r>
-    </w:p>
-    <w:p>
-      <w:pPr>
-        <w:autoSpaceDE w:val="0"/>
-        <w:autoSpaceDN w:val="0"/>
-        <w:adjustRightInd w:val="0"/>
-        <w:spacing w:before="0" w:after="0" w:line="240" w:lineRule="auto"/>
-        <w:rPr>
-          <w:rFonts w:ascii="Consolas" w:hAnsi="Consolas" w:cs="Consolas"/>
-          <w:kern w:val="0"/>
-          <w:sz w:val="24"/>
-          <w:szCs w:val="24"/>
-          <w:lang w:val="en-US"/>
-        </w:rPr>
-      </w:pPr>
-      <w:r>
-        <w:rPr>
-          <w:rFonts w:ascii="Consolas" w:hAnsi="Consolas" w:cs="Consolas"/>
-          <w:kern w:val="0"/>
-          <w:sz w:val="24"/>
-          <w:szCs w:val="24"/>
-          <w:lang w:val="en-US"/>
-        </w:rPr>
-        <w:lastRenderedPageBreak/>
-        <w:t>[10, 23, 35, 47, 55, 84]|[90, 30]</w:t>
-      </w:r>
-    </w:p>
-    <w:p>
-      <w:pPr>
-        <w:autoSpaceDE w:val="0"/>
-        <w:autoSpaceDN w:val="0"/>
-        <w:adjustRightInd w:val="0"/>
-        <w:spacing w:before="0" w:after="0" w:line="240" w:lineRule="auto"/>
-        <w:rPr>
-          <w:rFonts w:ascii="Consolas" w:hAnsi="Consolas" w:cs="Consolas"/>
-          <w:kern w:val="0"/>
-          <w:sz w:val="24"/>
-          <w:szCs w:val="24"/>
-          <w:lang w:val="en-US"/>
-        </w:rPr>
-      </w:pPr>
-      <w:r>
-        <w:rPr>
-          <w:rFonts w:ascii="Consolas" w:hAnsi="Consolas" w:cs="Consolas"/>
-          <w:kern w:val="0"/>
-          <w:sz w:val="24"/>
-          <w:szCs w:val="24"/>
-          <w:lang w:val="en-US"/>
-        </w:rPr>
-        <w:t>[10, 23, 30, 35, 47, 55, 84]|[90]</w:t>
-      </w:r>
-    </w:p>
-    <w:p>
-      <w:pPr>
-        <w:autoSpaceDE w:val="0"/>
-        <w:autoSpaceDN w:val="0"/>
-        <w:adjustRightInd w:val="0"/>
-        <w:spacing w:before="0" w:after="0" w:line="240" w:lineRule="auto"/>
-        <w:rPr>
-          <w:rFonts w:ascii="Consolas" w:hAnsi="Consolas" w:cs="Consolas"/>
-          <w:kern w:val="0"/>
-          <w:sz w:val="24"/>
-          <w:szCs w:val="24"/>
-          <w:lang w:val="en-US"/>
-        </w:rPr>
-      </w:pPr>
-      <w:r>
-        <w:rPr>
-          <w:rFonts w:ascii="Consolas" w:hAnsi="Consolas" w:cs="Consolas"/>
-          <w:kern w:val="0"/>
-          <w:sz w:val="24"/>
-          <w:szCs w:val="24"/>
-          <w:lang w:val="en-US"/>
-        </w:rPr>
-        <w:t>Result: [10, 23, 30, 35, 47, 55, 84, 90]</w:t>
-      </w:r>
-    </w:p>
-    <w:p>
-      <w:pPr>
-        <w:autoSpaceDE w:val="0"/>
-        <w:autoSpaceDN w:val="0"/>
-        <w:adjustRightInd w:val="0"/>
-        <w:spacing w:before="0" w:after="0" w:line="240" w:lineRule="auto"/>
-        <w:rPr>
-          <w:rFonts w:ascii="Consolas" w:hAnsi="Consolas" w:cs="Consolas"/>
-          <w:kern w:val="0"/>
-          <w:sz w:val="24"/>
-          <w:szCs w:val="24"/>
-          <w:lang w:val="en-US"/>
-        </w:rPr>
-      </w:pPr>
-    </w:p>
-    <w:p>
-      <w:pPr>
-        <w:autoSpaceDE w:val="0"/>
-        <w:autoSpaceDN w:val="0"/>
-        <w:adjustRightInd w:val="0"/>
-        <w:spacing w:before="0" w:after="0" w:line="240" w:lineRule="auto"/>
-        <w:rPr>
-          <w:rFonts w:ascii="Consolas" w:hAnsi="Consolas" w:cs="Consolas"/>
-          <w:kern w:val="0"/>
-          <w:sz w:val="24"/>
-          <w:szCs w:val="24"/>
-          <w:lang w:val="en-US"/>
-        </w:rPr>
-      </w:pPr>
-    </w:p>
-    <w:p>
-      <w:pPr>
-        <w:autoSpaceDE w:val="0"/>
-        <w:autoSpaceDN w:val="0"/>
-        <w:adjustRightInd w:val="0"/>
-        <w:spacing w:before="0" w:after="0" w:line="240" w:lineRule="auto"/>
-        <w:rPr>
-          <w:rFonts w:ascii="Consolas" w:hAnsi="Consolas" w:cs="Consolas"/>
-          <w:kern w:val="0"/>
-          <w:sz w:val="24"/>
-          <w:szCs w:val="24"/>
-          <w:lang w:val="en-US"/>
-        </w:rPr>
-      </w:pPr>
-      <w:r>
-        <w:rPr>
-          <w:rFonts w:ascii="Consolas" w:hAnsi="Consolas" w:cs="Consolas"/>
-          <w:kern w:val="0"/>
-          <w:sz w:val="24"/>
-          <w:szCs w:val="24"/>
-          <w:lang w:val="en-US"/>
-        </w:rPr>
-        <w:t>Merge sort: [23, 55, 47, 35, 10, 90, 84, 30]</w:t>
-      </w:r>
-    </w:p>
-    <w:p>
-      <w:pPr>
-        <w:autoSpaceDE w:val="0"/>
-        <w:autoSpaceDN w:val="0"/>
-        <w:adjustRightInd w:val="0"/>
-        <w:spacing w:before="0" w:after="0" w:line="240" w:lineRule="auto"/>
-        <w:rPr>
-          <w:rFonts w:ascii="Consolas" w:hAnsi="Consolas" w:cs="Consolas"/>
-          <w:kern w:val="0"/>
-          <w:sz w:val="24"/>
-          <w:szCs w:val="24"/>
-          <w:lang w:val="en-US"/>
-        </w:rPr>
-      </w:pPr>
-      <w:r>
-        <w:rPr>
-          <w:rFonts w:ascii="Consolas" w:hAnsi="Consolas" w:cs="Consolas"/>
-          <w:kern w:val="0"/>
-          <w:sz w:val="24"/>
-          <w:szCs w:val="24"/>
-          <w:lang w:val="en-US"/>
-        </w:rPr>
-        <w:t>Split [23, 55, 47, 35, 10, 90, 84, 30]</w:t>
-      </w:r>
-    </w:p>
-    <w:p>
-      <w:pPr>
-        <w:autoSpaceDE w:val="0"/>
-        <w:autoSpaceDN w:val="0"/>
-        <w:adjustRightInd w:val="0"/>
-        <w:spacing w:before="0" w:after="0" w:line="240" w:lineRule="auto"/>
-        <w:rPr>
-          <w:rFonts w:ascii="Consolas" w:hAnsi="Consolas" w:cs="Consolas"/>
-          <w:kern w:val="0"/>
-          <w:sz w:val="24"/>
-          <w:szCs w:val="24"/>
-          <w:lang w:val="en-US"/>
-        </w:rPr>
-      </w:pPr>
-      <w:r>
-        <w:rPr>
-          <w:rFonts w:ascii="Consolas" w:hAnsi="Consolas" w:cs="Consolas"/>
-          <w:kern w:val="0"/>
-          <w:sz w:val="24"/>
-          <w:szCs w:val="24"/>
-          <w:lang w:val="en-US"/>
-        </w:rPr>
-        <w:t>Split [23, 55, 47, 35]</w:t>
-      </w:r>
-    </w:p>
-    <w:p>
-      <w:pPr>
-        <w:autoSpaceDE w:val="0"/>
-        <w:autoSpaceDN w:val="0"/>
-        <w:adjustRightInd w:val="0"/>
-        <w:spacing w:before="0" w:after="0" w:line="240" w:lineRule="auto"/>
-        <w:rPr>
-          <w:rFonts w:ascii="Consolas" w:hAnsi="Consolas" w:cs="Consolas"/>
-          <w:kern w:val="0"/>
-          <w:sz w:val="24"/>
-          <w:szCs w:val="24"/>
-          <w:lang w:val="en-US"/>
-        </w:rPr>
-      </w:pPr>
-      <w:r>
-        <w:rPr>
-          <w:rFonts w:ascii="Consolas" w:hAnsi="Consolas" w:cs="Consolas"/>
-          <w:kern w:val="0"/>
-          <w:sz w:val="24"/>
-          <w:szCs w:val="24"/>
-          <w:lang w:val="en-US"/>
-        </w:rPr>
-        <w:t>Split [23, 55]</w:t>
-      </w:r>
-    </w:p>
-    <w:p>
-      <w:pPr>
-        <w:autoSpaceDE w:val="0"/>
-        <w:autoSpaceDN w:val="0"/>
-        <w:adjustRightInd w:val="0"/>
-        <w:spacing w:before="0" w:after="0" w:line="240" w:lineRule="auto"/>
-        <w:rPr>
-          <w:rFonts w:ascii="Consolas" w:hAnsi="Consolas" w:cs="Consolas"/>
-          <w:kern w:val="0"/>
-          <w:sz w:val="24"/>
-          <w:szCs w:val="24"/>
-          <w:lang w:val="en-US"/>
-        </w:rPr>
-      </w:pPr>
-      <w:r>
-        <w:rPr>
-          <w:rFonts w:ascii="Consolas" w:hAnsi="Consolas" w:cs="Consolas"/>
-          <w:kern w:val="0"/>
-          <w:sz w:val="24"/>
-          <w:szCs w:val="24"/>
-          <w:lang w:val="en-US"/>
-        </w:rPr>
-        <w:t>Split [23]</w:t>
-      </w:r>
-    </w:p>
-    <w:p>
-      <w:pPr>
-        <w:autoSpaceDE w:val="0"/>
-        <w:autoSpaceDN w:val="0"/>
-        <w:adjustRightInd w:val="0"/>
-        <w:spacing w:before="0" w:after="0" w:line="240" w:lineRule="auto"/>
-        <w:rPr>
-          <w:rFonts w:ascii="Consolas" w:hAnsi="Consolas" w:cs="Consolas"/>
-          <w:kern w:val="0"/>
-          <w:sz w:val="24"/>
-          <w:szCs w:val="24"/>
-          <w:lang w:val="en-US"/>
-        </w:rPr>
-      </w:pPr>
-      <w:r>
-        <w:rPr>
-          <w:rFonts w:ascii="Consolas" w:hAnsi="Consolas" w:cs="Consolas"/>
-          <w:kern w:val="0"/>
-          <w:sz w:val="24"/>
-          <w:szCs w:val="24"/>
-          <w:lang w:val="en-US"/>
-        </w:rPr>
-        <w:t>Split [55]</w:t>
-      </w:r>
-    </w:p>
-    <w:p>
-      <w:pPr>
-        <w:autoSpaceDE w:val="0"/>
-        <w:autoSpaceDN w:val="0"/>
-        <w:adjustRightInd w:val="0"/>
-        <w:spacing w:before="0" w:after="0" w:line="240" w:lineRule="auto"/>
-        <w:rPr>
-          <w:rFonts w:ascii="Consolas" w:hAnsi="Consolas" w:cs="Consolas"/>
-          <w:kern w:val="0"/>
-          <w:sz w:val="24"/>
-          <w:szCs w:val="24"/>
-          <w:lang w:val="en-US"/>
-        </w:rPr>
-      </w:pPr>
-      <w:r>
-        <w:rPr>
-          <w:rFonts w:ascii="Consolas" w:hAnsi="Consolas" w:cs="Consolas"/>
-          <w:kern w:val="0"/>
-          <w:sz w:val="24"/>
-          <w:szCs w:val="24"/>
-          <w:lang w:val="en-US"/>
-        </w:rPr>
-        <w:t>Merge: [23] and [55]</w:t>
-      </w:r>
-    </w:p>
-    <w:p>
-      <w:pPr>
-        <w:autoSpaceDE w:val="0"/>
-        <w:autoSpaceDN w:val="0"/>
-        <w:adjustRightInd w:val="0"/>
-        <w:spacing w:before="0" w:after="0" w:line="240" w:lineRule="auto"/>
-        <w:rPr>
-          <w:rFonts w:ascii="Consolas" w:hAnsi="Consolas" w:cs="Consolas"/>
-          <w:kern w:val="0"/>
-          <w:sz w:val="24"/>
-          <w:szCs w:val="24"/>
-          <w:lang w:val="en-US"/>
-        </w:rPr>
-      </w:pPr>
-      <w:r>
-        <w:rPr>
-          <w:rFonts w:ascii="Consolas" w:hAnsi="Consolas" w:cs="Consolas"/>
-          <w:kern w:val="0"/>
-          <w:sz w:val="24"/>
-          <w:szCs w:val="24"/>
-          <w:lang w:val="en-US"/>
-        </w:rPr>
-        <w:t>Split [47, 35]</w:t>
-      </w:r>
-    </w:p>
-    <w:p>
-      <w:pPr>
-        <w:autoSpaceDE w:val="0"/>
-        <w:autoSpaceDN w:val="0"/>
-        <w:adjustRightInd w:val="0"/>
-        <w:spacing w:before="0" w:after="0" w:line="240" w:lineRule="auto"/>
-        <w:rPr>
-          <w:rFonts w:ascii="Consolas" w:hAnsi="Consolas" w:cs="Consolas"/>
-          <w:kern w:val="0"/>
-          <w:sz w:val="24"/>
-          <w:szCs w:val="24"/>
-          <w:lang w:val="en-US"/>
-        </w:rPr>
-      </w:pPr>
-      <w:r>
-        <w:rPr>
-          <w:rFonts w:ascii="Consolas" w:hAnsi="Consolas" w:cs="Consolas"/>
-          <w:kern w:val="0"/>
-          <w:sz w:val="24"/>
-          <w:szCs w:val="24"/>
-          <w:lang w:val="en-US"/>
-        </w:rPr>
-        <w:t>Split [47]</w:t>
-      </w:r>
-    </w:p>
-    <w:p>
-      <w:pPr>
-        <w:autoSpaceDE w:val="0"/>
-        <w:autoSpaceDN w:val="0"/>
-        <w:adjustRightInd w:val="0"/>
-        <w:spacing w:before="0" w:after="0" w:line="240" w:lineRule="auto"/>
-        <w:rPr>
-          <w:rFonts w:ascii="Consolas" w:hAnsi="Consolas" w:cs="Consolas"/>
-          <w:kern w:val="0"/>
-          <w:sz w:val="24"/>
-          <w:szCs w:val="24"/>
-          <w:lang w:val="en-US"/>
-        </w:rPr>
-      </w:pPr>
-      <w:r>
-        <w:rPr>
-          <w:rFonts w:ascii="Consolas" w:hAnsi="Consolas" w:cs="Consolas"/>
-          <w:kern w:val="0"/>
-          <w:sz w:val="24"/>
-          <w:szCs w:val="24"/>
-          <w:lang w:val="en-US"/>
-        </w:rPr>
-        <w:t>Split [35]</w:t>
-      </w:r>
-    </w:p>
-    <w:p>
-      <w:pPr>
-        <w:autoSpaceDE w:val="0"/>
-        <w:autoSpaceDN w:val="0"/>
-        <w:adjustRightInd w:val="0"/>
-        <w:spacing w:before="0" w:after="0" w:line="240" w:lineRule="auto"/>
-        <w:rPr>
-          <w:rFonts w:ascii="Consolas" w:hAnsi="Consolas" w:cs="Consolas"/>
-          <w:kern w:val="0"/>
-          <w:sz w:val="24"/>
-          <w:szCs w:val="24"/>
-          <w:lang w:val="en-US"/>
-        </w:rPr>
-      </w:pPr>
-      <w:r>
-        <w:rPr>
-          <w:rFonts w:ascii="Consolas" w:hAnsi="Consolas" w:cs="Consolas"/>
-          <w:kern w:val="0"/>
-          <w:sz w:val="24"/>
-          <w:szCs w:val="24"/>
-          <w:lang w:val="en-US"/>
-        </w:rPr>
-        <w:t>Merge: [47] and [35]</w:t>
-      </w:r>
-    </w:p>
-    <w:p>
-      <w:pPr>
-        <w:autoSpaceDE w:val="0"/>
-        <w:autoSpaceDN w:val="0"/>
-        <w:adjustRightInd w:val="0"/>
-        <w:spacing w:before="0" w:after="0" w:line="240" w:lineRule="auto"/>
-        <w:rPr>
-          <w:rFonts w:ascii="Consolas" w:hAnsi="Consolas" w:cs="Consolas"/>
-          <w:kern w:val="0"/>
-          <w:sz w:val="24"/>
-          <w:szCs w:val="24"/>
-          <w:lang w:val="en-US"/>
-        </w:rPr>
-      </w:pPr>
-      <w:r>
-        <w:rPr>
-          <w:rFonts w:ascii="Consolas" w:hAnsi="Consolas" w:cs="Consolas"/>
-          <w:kern w:val="0"/>
-          <w:sz w:val="24"/>
-          <w:szCs w:val="24"/>
-          <w:lang w:val="en-US"/>
-        </w:rPr>
-        <w:t>Merge: [23, 55] and [35, 47]</w:t>
-      </w:r>
-    </w:p>
-    <w:p>
-      <w:pPr>
-        <w:autoSpaceDE w:val="0"/>
-        <w:autoSpaceDN w:val="0"/>
-        <w:adjustRightInd w:val="0"/>
-        <w:spacing w:before="0" w:after="0" w:line="240" w:lineRule="auto"/>
-        <w:rPr>
-          <w:rFonts w:ascii="Consolas" w:hAnsi="Consolas" w:cs="Consolas"/>
-          <w:kern w:val="0"/>
-          <w:sz w:val="24"/>
-          <w:szCs w:val="24"/>
-          <w:lang w:val="en-US"/>
-        </w:rPr>
-      </w:pPr>
-      <w:r>
-        <w:rPr>
-          <w:rFonts w:ascii="Consolas" w:hAnsi="Consolas" w:cs="Consolas"/>
-          <w:kern w:val="0"/>
-          <w:sz w:val="24"/>
-          <w:szCs w:val="24"/>
-          <w:lang w:val="en-US"/>
-        </w:rPr>
-        <w:t>Split [10, 90, 84, 30]</w:t>
-      </w:r>
-    </w:p>
-    <w:p>
-      <w:pPr>
-        <w:autoSpaceDE w:val="0"/>
-        <w:autoSpaceDN w:val="0"/>
-        <w:adjustRightInd w:val="0"/>
-        <w:spacing w:before="0" w:after="0" w:line="240" w:lineRule="auto"/>
-        <w:rPr>
-          <w:rFonts w:ascii="Consolas" w:hAnsi="Consolas" w:cs="Consolas"/>
-          <w:kern w:val="0"/>
-          <w:sz w:val="24"/>
-          <w:szCs w:val="24"/>
-          <w:lang w:val="en-US"/>
-        </w:rPr>
-      </w:pPr>
-      <w:r>
-        <w:rPr>
-          <w:rFonts w:ascii="Consolas" w:hAnsi="Consolas" w:cs="Consolas"/>
-          <w:kern w:val="0"/>
-          <w:sz w:val="24"/>
-          <w:szCs w:val="24"/>
-          <w:lang w:val="en-US"/>
-        </w:rPr>
-        <w:t>Split [10, 90]</w:t>
-      </w:r>
-    </w:p>
-    <w:p>
-      <w:pPr>
-        <w:autoSpaceDE w:val="0"/>
-        <w:autoSpaceDN w:val="0"/>
-        <w:adjustRightInd w:val="0"/>
-        <w:spacing w:before="0" w:after="0" w:line="240" w:lineRule="auto"/>
-        <w:rPr>
-          <w:rFonts w:ascii="Consolas" w:hAnsi="Consolas" w:cs="Consolas"/>
-          <w:kern w:val="0"/>
-          <w:sz w:val="24"/>
-          <w:szCs w:val="24"/>
-          <w:lang w:val="en-US"/>
-        </w:rPr>
-      </w:pPr>
-      <w:r>
-        <w:rPr>
-          <w:rFonts w:ascii="Consolas" w:hAnsi="Consolas" w:cs="Consolas"/>
-          <w:kern w:val="0"/>
-          <w:sz w:val="24"/>
-          <w:szCs w:val="24"/>
-          <w:lang w:val="en-US"/>
-        </w:rPr>
-        <w:t>Split [10]</w:t>
-      </w:r>
-    </w:p>
-    <w:p>
-      <w:pPr>
-        <w:autoSpaceDE w:val="0"/>
-        <w:autoSpaceDN w:val="0"/>
-        <w:adjustRightInd w:val="0"/>
-        <w:spacing w:before="0" w:after="0" w:line="240" w:lineRule="auto"/>
-        <w:rPr>
-          <w:rFonts w:ascii="Consolas" w:hAnsi="Consolas" w:cs="Consolas"/>
-          <w:kern w:val="0"/>
-          <w:sz w:val="24"/>
-          <w:szCs w:val="24"/>
-          <w:lang w:val="en-US"/>
-        </w:rPr>
-      </w:pPr>
-      <w:r>
-        <w:rPr>
-          <w:rFonts w:ascii="Consolas" w:hAnsi="Consolas" w:cs="Consolas"/>
-          <w:kern w:val="0"/>
-          <w:sz w:val="24"/>
-          <w:szCs w:val="24"/>
-          <w:lang w:val="en-US"/>
-        </w:rPr>
-        <w:t>Split [90]</w:t>
-      </w:r>
-    </w:p>
-    <w:p>
-      <w:pPr>
-        <w:autoSpaceDE w:val="0"/>
-        <w:autoSpaceDN w:val="0"/>
-        <w:adjustRightInd w:val="0"/>
-        <w:spacing w:before="0" w:after="0" w:line="240" w:lineRule="auto"/>
-        <w:rPr>
-          <w:rFonts w:ascii="Consolas" w:hAnsi="Consolas" w:cs="Consolas"/>
-          <w:kern w:val="0"/>
-          <w:sz w:val="24"/>
-          <w:szCs w:val="24"/>
-          <w:lang w:val="en-US"/>
-        </w:rPr>
-      </w:pPr>
-      <w:r>
-        <w:rPr>
-          <w:rFonts w:ascii="Consolas" w:hAnsi="Consolas" w:cs="Consolas"/>
-          <w:kern w:val="0"/>
-          <w:sz w:val="24"/>
-          <w:szCs w:val="24"/>
-          <w:lang w:val="en-US"/>
-        </w:rPr>
-        <w:t>Merge: [10] and [90]</w:t>
-      </w:r>
-    </w:p>
-    <w:p>
-      <w:pPr>
-        <w:autoSpaceDE w:val="0"/>
-        <w:autoSpaceDN w:val="0"/>
-        <w:adjustRightInd w:val="0"/>
-        <w:spacing w:before="0" w:after="0" w:line="240" w:lineRule="auto"/>
-        <w:rPr>
-          <w:rFonts w:ascii="Consolas" w:hAnsi="Consolas" w:cs="Consolas"/>
-          <w:kern w:val="0"/>
-          <w:sz w:val="24"/>
-          <w:szCs w:val="24"/>
-          <w:lang w:val="en-US"/>
-        </w:rPr>
-      </w:pPr>
-      <w:r>
-        <w:rPr>
-          <w:rFonts w:ascii="Consolas" w:hAnsi="Consolas" w:cs="Consolas"/>
-          <w:kern w:val="0"/>
-          <w:sz w:val="24"/>
-          <w:szCs w:val="24"/>
-          <w:lang w:val="en-US"/>
-        </w:rPr>
-        <w:t>Split [84, 30]</w:t>
-      </w:r>
-    </w:p>
-    <w:p>
-      <w:pPr>
-        <w:autoSpaceDE w:val="0"/>
-        <w:autoSpaceDN w:val="0"/>
-        <w:adjustRightInd w:val="0"/>
-        <w:spacing w:before="0" w:after="0" w:line="240" w:lineRule="auto"/>
-        <w:rPr>
-          <w:rFonts w:ascii="Consolas" w:hAnsi="Consolas" w:cs="Consolas"/>
-          <w:kern w:val="0"/>
-          <w:sz w:val="24"/>
-          <w:szCs w:val="24"/>
-          <w:lang w:val="en-US"/>
-        </w:rPr>
-      </w:pPr>
-      <w:r>
-        <w:rPr>
-          <w:rFonts w:ascii="Consolas" w:hAnsi="Consolas" w:cs="Consolas"/>
-          <w:kern w:val="0"/>
-          <w:sz w:val="24"/>
-          <w:szCs w:val="24"/>
-          <w:lang w:val="en-US"/>
-        </w:rPr>
-        <w:t>Split [84]</w:t>
-      </w:r>
-    </w:p>
-    <w:p>
-      <w:pPr>
-        <w:autoSpaceDE w:val="0"/>
-        <w:autoSpaceDN w:val="0"/>
-        <w:adjustRightInd w:val="0"/>
-        <w:spacing w:before="0" w:after="0" w:line="240" w:lineRule="auto"/>
-        <w:rPr>
-          <w:rFonts w:ascii="Consolas" w:hAnsi="Consolas" w:cs="Consolas"/>
-          <w:kern w:val="0"/>
-          <w:sz w:val="24"/>
-          <w:szCs w:val="24"/>
-          <w:lang w:val="en-US"/>
-        </w:rPr>
-      </w:pPr>
-      <w:r>
-        <w:rPr>
-          <w:rFonts w:ascii="Consolas" w:hAnsi="Consolas" w:cs="Consolas"/>
-          <w:kern w:val="0"/>
-          <w:sz w:val="24"/>
-          <w:szCs w:val="24"/>
-          <w:lang w:val="en-US"/>
-        </w:rPr>
-        <w:t>Split [30]</w:t>
-      </w:r>
-    </w:p>
-    <w:p>
-      <w:pPr>
-        <w:autoSpaceDE w:val="0"/>
-        <w:autoSpaceDN w:val="0"/>
-        <w:adjustRightInd w:val="0"/>
-        <w:spacing w:before="0" w:after="0" w:line="240" w:lineRule="auto"/>
-        <w:rPr>
-          <w:rFonts w:ascii="Consolas" w:hAnsi="Consolas" w:cs="Consolas"/>
-          <w:kern w:val="0"/>
-          <w:sz w:val="24"/>
-          <w:szCs w:val="24"/>
-          <w:lang w:val="en-US"/>
-        </w:rPr>
-      </w:pPr>
-      <w:r>
-        <w:rPr>
-          <w:rFonts w:ascii="Consolas" w:hAnsi="Consolas" w:cs="Consolas"/>
-          <w:kern w:val="0"/>
-          <w:sz w:val="24"/>
-          <w:szCs w:val="24"/>
-          <w:lang w:val="en-US"/>
-        </w:rPr>
-        <w:t>Merge: [84] and [30]</w:t>
-      </w:r>
-    </w:p>
-    <w:p>
-      <w:pPr>
-        <w:autoSpaceDE w:val="0"/>
-        <w:autoSpaceDN w:val="0"/>
-        <w:adjustRightInd w:val="0"/>
-        <w:spacing w:before="0" w:after="0" w:line="240" w:lineRule="auto"/>
-        <w:rPr>
-          <w:rFonts w:ascii="Consolas" w:hAnsi="Consolas" w:cs="Consolas"/>
-          <w:kern w:val="0"/>
-          <w:sz w:val="24"/>
-          <w:szCs w:val="24"/>
-          <w:lang w:val="en-US"/>
-        </w:rPr>
-      </w:pPr>
-      <w:r>
-        <w:rPr>
-          <w:rFonts w:ascii="Consolas" w:hAnsi="Consolas" w:cs="Consolas"/>
-          <w:kern w:val="0"/>
-          <w:sz w:val="24"/>
-          <w:szCs w:val="24"/>
-          <w:lang w:val="en-US"/>
-        </w:rPr>
-        <w:t>Merge: [10, 90] and [30, 84]</w:t>
-      </w:r>
-    </w:p>
-    <w:p>
-      <w:pPr>
-        <w:autoSpaceDE w:val="0"/>
-        <w:autoSpaceDN w:val="0"/>
-        <w:adjustRightInd w:val="0"/>
-        <w:spacing w:before="0" w:after="0" w:line="240" w:lineRule="auto"/>
-        <w:rPr>
-          <w:rFonts w:ascii="Consolas" w:hAnsi="Consolas" w:cs="Consolas"/>
-          <w:kern w:val="0"/>
-          <w:sz w:val="24"/>
-          <w:szCs w:val="24"/>
-          <w:lang w:val="en-US"/>
-        </w:rPr>
-      </w:pPr>
-      <w:r>
-        <w:rPr>
-          <w:rFonts w:ascii="Consolas" w:hAnsi="Consolas" w:cs="Consolas"/>
-          <w:kern w:val="0"/>
-          <w:sz w:val="24"/>
-          <w:szCs w:val="24"/>
-          <w:lang w:val="en-US"/>
-        </w:rPr>
-        <w:t>Merge: [23, 35, 47, 55] and [10, 30, 84, 90]</w:t>
-      </w:r>
-    </w:p>
-    <w:p>
-      <w:pPr>
-        <w:autoSpaceDE w:val="0"/>
-        <w:autoSpaceDN w:val="0"/>
-        <w:adjustRightInd w:val="0"/>
-        <w:spacing w:before="0" w:after="0" w:line="240" w:lineRule="auto"/>
-        <w:rPr>
-          <w:rFonts w:ascii="Consolas" w:hAnsi="Consolas" w:cs="Consolas"/>
-          <w:kern w:val="0"/>
-          <w:sz w:val="24"/>
-          <w:szCs w:val="24"/>
-          <w:lang w:val="en-US"/>
-        </w:rPr>
-      </w:pPr>
-      <w:r>
-        <w:rPr>
-          <w:rFonts w:ascii="Consolas" w:hAnsi="Consolas" w:cs="Consolas"/>
-          <w:kern w:val="0"/>
-          <w:sz w:val="24"/>
-          <w:szCs w:val="24"/>
-          <w:lang w:val="en-US"/>
-        </w:rPr>
-        <w:t>Result: [10, 23, 30, 35, 47, 55, 84, 90]</w:t>
-      </w:r>
-    </w:p>
-    <w:p>
-      <w:pPr>
-        <w:autoSpaceDE w:val="0"/>
-        <w:autoSpaceDN w:val="0"/>
-        <w:adjustRightInd w:val="0"/>
-        <w:spacing w:before="0" w:after="0" w:line="240" w:lineRule="auto"/>
-        <w:rPr>
-          <w:rFonts w:ascii="Consolas" w:hAnsi="Consolas" w:cs="Consolas"/>
-          <w:kern w:val="0"/>
-          <w:sz w:val="24"/>
-          <w:szCs w:val="24"/>
-          <w:lang w:val="en-US"/>
-        </w:rPr>
-      </w:pPr>
-      <w:r>
-        <w:rPr>
-          <w:rFonts w:ascii="Consolas" w:hAnsi="Consolas" w:cs="Consolas"/>
-          <w:kern w:val="0"/>
-          <w:sz w:val="24"/>
-          <w:szCs w:val="24"/>
-          <w:lang w:val="en-US"/>
-        </w:rPr>
-        <w:t>[Finished in 0.1s]</w:t>
-      </w:r>
-    </w:p>
-    <w:p>
-      <w:pPr>
-        <w:autoSpaceDE w:val="0"/>
-        <w:autoSpaceDN w:val="0"/>
-        <w:adjustRightInd w:val="0"/>
-        <w:spacing w:before="0" w:after="0" w:line="240" w:lineRule="auto"/>
-        <w:rPr>
-          <w:rFonts w:ascii="Consolas" w:hAnsi="Consolas" w:cs="Consolas"/>
-          <w:kern w:val="0"/>
-          <w:sz w:val="24"/>
-          <w:szCs w:val="24"/>
+    <w:tbl>
+      <w:tblPr>
+        <w:tblStyle w:val="TableGrid"/>
+        <w:tblW w:w="0" w:type="auto"/>
+        <w:tblLook w:val="04A0" w:firstRow="1" w:lastRow="0" w:firstColumn="1" w:lastColumn="0" w:noHBand="0" w:noVBand="1"/>
+      </w:tblPr>
+      <w:tblGrid>
+        <w:gridCol w:w="5271"/>
+        <w:gridCol w:w="4356"/>
+      </w:tblGrid>
+      <w:tr>
+        <w:tc>
+          <w:tcPr>
+            <w:tcW w:w="5271" w:type="dxa"/>
+          </w:tcPr>
+          <w:p>
+            <w:r>
+              <w:rPr>
+                <w:rFonts w:ascii="Consolas" w:hAnsi="Consolas" w:cs="Consolas"/>
+                <w:noProof/>
+                <w:kern w:val="0"/>
+                <w:sz w:val="24"/>
+                <w:szCs w:val="24"/>
+                <w:lang w:val="en-US"/>
+              </w:rPr>
+              <w:drawing>
+                <wp:inline distT="0" distB="0" distL="0" distR="0" wp14:anchorId="191AB9DB" wp14:editId="217D9F2E">
+                  <wp:extent cx="885825" cy="561975"/>
+                  <wp:effectExtent l="0" t="0" r="9525" b="9525"/>
+                  <wp:docPr id="11" name="Picture 11" descr="C:\Users\Mike\AppData\Local\Microsoft\Windows\INetCache\Content.Word\l6_14_1.png"/>
+                  <wp:cNvGraphicFramePr>
+                    <a:graphicFrameLocks xmlns:a="http://schemas.openxmlformats.org/drawingml/2006/main" noChangeAspect="1"/>
+                  </wp:cNvGraphicFramePr>
+                  <a:graphic xmlns:a="http://schemas.openxmlformats.org/drawingml/2006/main">
+                    <a:graphicData uri="http://schemas.openxmlformats.org/drawingml/2006/picture">
+                      <pic:pic xmlns:pic="http://schemas.openxmlformats.org/drawingml/2006/picture">
+                        <pic:nvPicPr>
+                          <pic:cNvPr id="0" name="Picture 53" descr="C:\Users\Mike\AppData\Local\Microsoft\Windows\INetCache\Content.Word\l6_14_1.png"/>
+                          <pic:cNvPicPr>
+                            <a:picLocks noChangeAspect="1" noChangeArrowheads="1"/>
+                          </pic:cNvPicPr>
+                        </pic:nvPicPr>
+                        <pic:blipFill>
+                          <a:blip r:embed="rId21">
+                            <a:extLst>
+                              <a:ext uri="{28A0092B-C50C-407E-A947-70E740481C1C}">
+                                <a14:useLocalDpi xmlns:a14="http://schemas.microsoft.com/office/drawing/2010/main" val="0"/>
+                              </a:ext>
+                            </a:extLst>
+                          </a:blip>
+                          <a:srcRect/>
+                          <a:stretch>
+                            <a:fillRect/>
+                          </a:stretch>
+                        </pic:blipFill>
+                        <pic:spPr bwMode="auto">
+                          <a:xfrm>
+                            <a:off x="0" y="0"/>
+                            <a:ext cx="885825" cy="561975"/>
+                          </a:xfrm>
+                          <a:prstGeom prst="rect">
+                            <a:avLst/>
+                          </a:prstGeom>
+                          <a:noFill/>
+                          <a:ln>
+                            <a:noFill/>
+                          </a:ln>
+                        </pic:spPr>
+                      </pic:pic>
+                    </a:graphicData>
+                  </a:graphic>
+                </wp:inline>
+              </w:drawing>
+            </w:r>
+          </w:p>
+        </w:tc>
+        <w:tc>
+          <w:tcPr>
+            <w:tcW w:w="4356" w:type="dxa"/>
+          </w:tcPr>
+          <w:p>
+            <w:r>
+              <w:t>Вставка 47 розщеплює 23:55</w:t>
+            </w:r>
+          </w:p>
+          <w:p>
+            <w:r>
+              <w:rPr>
+                <w:rFonts w:ascii="Consolas" w:hAnsi="Consolas" w:cs="Consolas"/>
+                <w:noProof/>
+                <w:kern w:val="0"/>
+                <w:sz w:val="24"/>
+                <w:szCs w:val="24"/>
+                <w:lang w:val="en-US"/>
+              </w:rPr>
+              <w:drawing>
+                <wp:inline distT="0" distB="0" distL="0" distR="0" wp14:anchorId="604F0D5E" wp14:editId="4CBCBFBA">
+                  <wp:extent cx="1704975" cy="1476375"/>
+                  <wp:effectExtent l="0" t="0" r="9525" b="9525"/>
+                  <wp:docPr id="12" name="Picture 12" descr="C:\Users\Mike\AppData\Local\Microsoft\Windows\INetCache\Content.Word\l6_14_2.png"/>
+                  <wp:cNvGraphicFramePr>
+                    <a:graphicFrameLocks xmlns:a="http://schemas.openxmlformats.org/drawingml/2006/main" noChangeAspect="1"/>
+                  </wp:cNvGraphicFramePr>
+                  <a:graphic xmlns:a="http://schemas.openxmlformats.org/drawingml/2006/main">
+                    <a:graphicData uri="http://schemas.openxmlformats.org/drawingml/2006/picture">
+                      <pic:pic xmlns:pic="http://schemas.openxmlformats.org/drawingml/2006/picture">
+                        <pic:nvPicPr>
+                          <pic:cNvPr id="0" name="Picture 55" descr="C:\Users\Mike\AppData\Local\Microsoft\Windows\INetCache\Content.Word\l6_14_2.png"/>
+                          <pic:cNvPicPr>
+                            <a:picLocks noChangeAspect="1" noChangeArrowheads="1"/>
+                          </pic:cNvPicPr>
+                        </pic:nvPicPr>
+                        <pic:blipFill>
+                          <a:blip r:embed="rId15">
+                            <a:extLst>
+                              <a:ext uri="{28A0092B-C50C-407E-A947-70E740481C1C}">
+                                <a14:useLocalDpi xmlns:a14="http://schemas.microsoft.com/office/drawing/2010/main" val="0"/>
+                              </a:ext>
+                            </a:extLst>
+                          </a:blip>
+                          <a:srcRect/>
+                          <a:stretch>
+                            <a:fillRect/>
+                          </a:stretch>
+                        </pic:blipFill>
+                        <pic:spPr bwMode="auto">
+                          <a:xfrm>
+                            <a:off x="0" y="0"/>
+                            <a:ext cx="1704975" cy="1476375"/>
+                          </a:xfrm>
+                          <a:prstGeom prst="rect">
+                            <a:avLst/>
+                          </a:prstGeom>
+                          <a:noFill/>
+                          <a:ln>
+                            <a:noFill/>
+                          </a:ln>
+                        </pic:spPr>
+                      </pic:pic>
+                    </a:graphicData>
+                  </a:graphic>
+                </wp:inline>
+              </w:drawing>
+            </w:r>
+          </w:p>
+        </w:tc>
+      </w:tr>
+      <w:tr>
+        <w:tc>
+          <w:tcPr>
+            <w:tcW w:w="5271" w:type="dxa"/>
+          </w:tcPr>
+          <w:p>
+            <w:r>
+              <w:rPr>
+                <w:rFonts w:ascii="Consolas" w:hAnsi="Consolas" w:cs="Consolas"/>
+                <w:noProof/>
+                <w:kern w:val="0"/>
+                <w:sz w:val="24"/>
+                <w:szCs w:val="24"/>
+                <w:lang w:val="en-US"/>
+              </w:rPr>
+              <w:drawing>
+                <wp:inline distT="0" distB="0" distL="0" distR="0" wp14:anchorId="7C50020B" wp14:editId="0FEFA0D5">
+                  <wp:extent cx="1800225" cy="1476375"/>
+                  <wp:effectExtent l="0" t="0" r="9525" b="9525"/>
+                  <wp:docPr id="13" name="Picture 13" descr="C:\Users\Mike\AppData\Local\Microsoft\Windows\INetCache\Content.Word\l6_14_3.png"/>
+                  <wp:cNvGraphicFramePr>
+                    <a:graphicFrameLocks xmlns:a="http://schemas.openxmlformats.org/drawingml/2006/main" noChangeAspect="1"/>
+                  </wp:cNvGraphicFramePr>
+                  <a:graphic xmlns:a="http://schemas.openxmlformats.org/drawingml/2006/main">
+                    <a:graphicData uri="http://schemas.openxmlformats.org/drawingml/2006/picture">
+                      <pic:pic xmlns:pic="http://schemas.openxmlformats.org/drawingml/2006/picture">
+                        <pic:nvPicPr>
+                          <pic:cNvPr id="0" name="Picture 57" descr="C:\Users\Mike\AppData\Local\Microsoft\Windows\INetCache\Content.Word\l6_14_3.png"/>
+                          <pic:cNvPicPr>
+                            <a:picLocks noChangeAspect="1" noChangeArrowheads="1"/>
+                          </pic:cNvPicPr>
+                        </pic:nvPicPr>
+                        <pic:blipFill>
+                          <a:blip r:embed="rId22">
+                            <a:extLst>
+                              <a:ext uri="{28A0092B-C50C-407E-A947-70E740481C1C}">
+                                <a14:useLocalDpi xmlns:a14="http://schemas.microsoft.com/office/drawing/2010/main" val="0"/>
+                              </a:ext>
+                            </a:extLst>
+                          </a:blip>
+                          <a:srcRect/>
+                          <a:stretch>
+                            <a:fillRect/>
+                          </a:stretch>
+                        </pic:blipFill>
+                        <pic:spPr bwMode="auto">
+                          <a:xfrm>
+                            <a:off x="0" y="0"/>
+                            <a:ext cx="1800225" cy="1476375"/>
+                          </a:xfrm>
+                          <a:prstGeom prst="rect">
+                            <a:avLst/>
+                          </a:prstGeom>
+                          <a:noFill/>
+                          <a:ln>
+                            <a:noFill/>
+                          </a:ln>
+                        </pic:spPr>
+                      </pic:pic>
+                    </a:graphicData>
+                  </a:graphic>
+                </wp:inline>
+              </w:drawing>
+            </w:r>
+          </w:p>
+        </w:tc>
+        <w:tc>
+          <w:tcPr>
+            <w:tcW w:w="4356" w:type="dxa"/>
+          </w:tcPr>
+          <w:p>
+            <w:r>
+              <w:rPr>
+                <w:rFonts w:ascii="Consolas" w:hAnsi="Consolas" w:cs="Consolas"/>
+                <w:noProof/>
+                <w:kern w:val="0"/>
+                <w:sz w:val="24"/>
+                <w:szCs w:val="24"/>
+                <w:lang w:val="en-US"/>
+              </w:rPr>
+              <w:drawing>
+                <wp:inline distT="0" distB="0" distL="0" distR="0" wp14:anchorId="022DBE5F" wp14:editId="168E8CF3">
+                  <wp:extent cx="2619375" cy="1476375"/>
+                  <wp:effectExtent l="0" t="0" r="9525" b="9525"/>
+                  <wp:docPr id="14" name="Picture 14" descr="C:\Users\Mike\AppData\Local\Microsoft\Windows\INetCache\Content.Word\l6_14_4.png"/>
+                  <wp:cNvGraphicFramePr>
+                    <a:graphicFrameLocks xmlns:a="http://schemas.openxmlformats.org/drawingml/2006/main" noChangeAspect="1"/>
+                  </wp:cNvGraphicFramePr>
+                  <a:graphic xmlns:a="http://schemas.openxmlformats.org/drawingml/2006/main">
+                    <a:graphicData uri="http://schemas.openxmlformats.org/drawingml/2006/picture">
+                      <pic:pic xmlns:pic="http://schemas.openxmlformats.org/drawingml/2006/picture">
+                        <pic:nvPicPr>
+                          <pic:cNvPr id="0" name="Picture 59" descr="C:\Users\Mike\AppData\Local\Microsoft\Windows\INetCache\Content.Word\l6_14_4.png"/>
+                          <pic:cNvPicPr>
+                            <a:picLocks noChangeAspect="1" noChangeArrowheads="1"/>
+                          </pic:cNvPicPr>
+                        </pic:nvPicPr>
+                        <pic:blipFill>
+                          <a:blip r:embed="rId23">
+                            <a:extLst>
+                              <a:ext uri="{28A0092B-C50C-407E-A947-70E740481C1C}">
+                                <a14:useLocalDpi xmlns:a14="http://schemas.microsoft.com/office/drawing/2010/main" val="0"/>
+                              </a:ext>
+                            </a:extLst>
+                          </a:blip>
+                          <a:srcRect/>
+                          <a:stretch>
+                            <a:fillRect/>
+                          </a:stretch>
+                        </pic:blipFill>
+                        <pic:spPr bwMode="auto">
+                          <a:xfrm>
+                            <a:off x="0" y="0"/>
+                            <a:ext cx="2619375" cy="1476375"/>
+                          </a:xfrm>
+                          <a:prstGeom prst="rect">
+                            <a:avLst/>
+                          </a:prstGeom>
+                          <a:noFill/>
+                          <a:ln>
+                            <a:noFill/>
+                          </a:ln>
+                        </pic:spPr>
+                      </pic:pic>
+                    </a:graphicData>
+                  </a:graphic>
+                </wp:inline>
+              </w:drawing>
+            </w:r>
+          </w:p>
+        </w:tc>
+      </w:tr>
+      <w:tr>
+        <w:tc>
+          <w:tcPr>
+            <w:tcW w:w="9627" w:type="dxa"/>
+            <w:gridSpan w:val="2"/>
+          </w:tcPr>
+          <w:p>
+            <w:r>
+              <w:rPr>
+                <w:rFonts w:ascii="Consolas" w:hAnsi="Consolas" w:cs="Consolas"/>
+                <w:noProof/>
+                <w:kern w:val="0"/>
+                <w:sz w:val="24"/>
+                <w:szCs w:val="24"/>
+                <w:lang w:val="en-US"/>
+              </w:rPr>
+              <w:drawing>
+                <wp:inline distT="0" distB="0" distL="0" distR="0" wp14:anchorId="106234DC" wp14:editId="38F4F551">
+                  <wp:extent cx="2714625" cy="1476375"/>
+                  <wp:effectExtent l="0" t="0" r="9525" b="9525"/>
+                  <wp:docPr id="15" name="Picture 15" descr="C:\Users\Mike\AppData\Local\Microsoft\Windows\INetCache\Content.Word\l6_14_5.png"/>
+                  <wp:cNvGraphicFramePr>
+                    <a:graphicFrameLocks xmlns:a="http://schemas.openxmlformats.org/drawingml/2006/main" noChangeAspect="1"/>
+                  </wp:cNvGraphicFramePr>
+                  <a:graphic xmlns:a="http://schemas.openxmlformats.org/drawingml/2006/main">
+                    <a:graphicData uri="http://schemas.openxmlformats.org/drawingml/2006/picture">
+                      <pic:pic xmlns:pic="http://schemas.openxmlformats.org/drawingml/2006/picture">
+                        <pic:nvPicPr>
+                          <pic:cNvPr id="0" name="Picture 61" descr="C:\Users\Mike\AppData\Local\Microsoft\Windows\INetCache\Content.Word\l6_14_5.png"/>
+                          <pic:cNvPicPr>
+                            <a:picLocks noChangeAspect="1" noChangeArrowheads="1"/>
+                          </pic:cNvPicPr>
+                        </pic:nvPicPr>
+                        <pic:blipFill>
+                          <a:blip r:embed="rId24">
+                            <a:extLst>
+                              <a:ext uri="{28A0092B-C50C-407E-A947-70E740481C1C}">
+                                <a14:useLocalDpi xmlns:a14="http://schemas.microsoft.com/office/drawing/2010/main" val="0"/>
+                              </a:ext>
+                            </a:extLst>
+                          </a:blip>
+                          <a:srcRect/>
+                          <a:stretch>
+                            <a:fillRect/>
+                          </a:stretch>
+                        </pic:blipFill>
+                        <pic:spPr bwMode="auto">
+                          <a:xfrm>
+                            <a:off x="0" y="0"/>
+                            <a:ext cx="2714625" cy="1476375"/>
+                          </a:xfrm>
+                          <a:prstGeom prst="rect">
+                            <a:avLst/>
+                          </a:prstGeom>
+                          <a:noFill/>
+                          <a:ln>
+                            <a:noFill/>
+                          </a:ln>
+                        </pic:spPr>
+                      </pic:pic>
+                    </a:graphicData>
+                  </a:graphic>
+                </wp:inline>
+              </w:drawing>
+            </w:r>
+          </w:p>
+        </w:tc>
+      </w:tr>
+      <w:tr>
+        <w:tc>
+          <w:tcPr>
+            <w:tcW w:w="9627" w:type="dxa"/>
+            <w:gridSpan w:val="2"/>
+          </w:tcPr>
+          <w:p>
+            <w:r>
+              <w:rPr>
+                <w:rFonts w:ascii="Consolas" w:hAnsi="Consolas" w:cs="Consolas"/>
+                <w:noProof/>
+                <w:kern w:val="0"/>
+                <w:sz w:val="24"/>
+                <w:szCs w:val="24"/>
+                <w:lang w:val="en-US"/>
+              </w:rPr>
+              <w:lastRenderedPageBreak/>
+              <w:drawing>
+                <wp:inline distT="0" distB="0" distL="0" distR="0" wp14:anchorId="6748D831" wp14:editId="709ACCDB">
+                  <wp:extent cx="3533775" cy="2390775"/>
+                  <wp:effectExtent l="0" t="0" r="9525" b="9525"/>
+                  <wp:docPr id="16" name="Picture 16" descr="C:\Users\Mike\AppData\Local\Microsoft\Windows\INetCache\Content.Word\l6_14_6.png"/>
+                  <wp:cNvGraphicFramePr>
+                    <a:graphicFrameLocks xmlns:a="http://schemas.openxmlformats.org/drawingml/2006/main" noChangeAspect="1"/>
+                  </wp:cNvGraphicFramePr>
+                  <a:graphic xmlns:a="http://schemas.openxmlformats.org/drawingml/2006/main">
+                    <a:graphicData uri="http://schemas.openxmlformats.org/drawingml/2006/picture">
+                      <pic:pic xmlns:pic="http://schemas.openxmlformats.org/drawingml/2006/picture">
+                        <pic:nvPicPr>
+                          <pic:cNvPr id="0" name="Picture 63" descr="C:\Users\Mike\AppData\Local\Microsoft\Windows\INetCache\Content.Word\l6_14_6.png"/>
+                          <pic:cNvPicPr>
+                            <a:picLocks noChangeAspect="1" noChangeArrowheads="1"/>
+                          </pic:cNvPicPr>
+                        </pic:nvPicPr>
+                        <pic:blipFill>
+                          <a:blip r:embed="rId25">
+                            <a:extLst>
+                              <a:ext uri="{28A0092B-C50C-407E-A947-70E740481C1C}">
+                                <a14:useLocalDpi xmlns:a14="http://schemas.microsoft.com/office/drawing/2010/main" val="0"/>
+                              </a:ext>
+                            </a:extLst>
+                          </a:blip>
+                          <a:srcRect/>
+                          <a:stretch>
+                            <a:fillRect/>
+                          </a:stretch>
+                        </pic:blipFill>
+                        <pic:spPr bwMode="auto">
+                          <a:xfrm>
+                            <a:off x="0" y="0"/>
+                            <a:ext cx="3533775" cy="2390775"/>
+                          </a:xfrm>
+                          <a:prstGeom prst="rect">
+                            <a:avLst/>
+                          </a:prstGeom>
+                          <a:noFill/>
+                          <a:ln>
+                            <a:noFill/>
+                          </a:ln>
+                        </pic:spPr>
+                      </pic:pic>
+                    </a:graphicData>
+                  </a:graphic>
+                </wp:inline>
+              </w:drawing>
+            </w:r>
+          </w:p>
+        </w:tc>
+      </w:tr>
+      <w:tr>
+        <w:tc>
+          <w:tcPr>
+            <w:tcW w:w="9627" w:type="dxa"/>
+            <w:gridSpan w:val="2"/>
+          </w:tcPr>
+          <w:p>
+            <w:r>
+              <w:rPr>
+                <w:rFonts w:ascii="Consolas" w:hAnsi="Consolas" w:cs="Consolas"/>
+                <w:noProof/>
+                <w:kern w:val="0"/>
+                <w:sz w:val="24"/>
+                <w:szCs w:val="24"/>
+                <w:lang w:val="en-US"/>
+              </w:rPr>
+              <w:drawing>
+                <wp:inline distT="0" distB="0" distL="0" distR="0" wp14:anchorId="3BD6CBDC" wp14:editId="3A57903D">
+                  <wp:extent cx="3629025" cy="2390775"/>
+                  <wp:effectExtent l="0" t="0" r="9525" b="9525"/>
+                  <wp:docPr id="17" name="Picture 17" descr="C:\Users\Mike\AppData\Local\Microsoft\Windows\INetCache\Content.Word\l6_14_7.png"/>
+                  <wp:cNvGraphicFramePr>
+                    <a:graphicFrameLocks xmlns:a="http://schemas.openxmlformats.org/drawingml/2006/main" noChangeAspect="1"/>
+                  </wp:cNvGraphicFramePr>
+                  <a:graphic xmlns:a="http://schemas.openxmlformats.org/drawingml/2006/main">
+                    <a:graphicData uri="http://schemas.openxmlformats.org/drawingml/2006/picture">
+                      <pic:pic xmlns:pic="http://schemas.openxmlformats.org/drawingml/2006/picture">
+                        <pic:nvPicPr>
+                          <pic:cNvPr id="0" name="Picture 65" descr="C:\Users\Mike\AppData\Local\Microsoft\Windows\INetCache\Content.Word\l6_14_7.png"/>
+                          <pic:cNvPicPr>
+                            <a:picLocks noChangeAspect="1" noChangeArrowheads="1"/>
+                          </pic:cNvPicPr>
+                        </pic:nvPicPr>
+                        <pic:blipFill>
+                          <a:blip r:embed="rId26">
+                            <a:extLst>
+                              <a:ext uri="{28A0092B-C50C-407E-A947-70E740481C1C}">
+                                <a14:useLocalDpi xmlns:a14="http://schemas.microsoft.com/office/drawing/2010/main" val="0"/>
+                              </a:ext>
+                            </a:extLst>
+                          </a:blip>
+                          <a:srcRect/>
+                          <a:stretch>
+                            <a:fillRect/>
+                          </a:stretch>
+                        </pic:blipFill>
+                        <pic:spPr bwMode="auto">
+                          <a:xfrm>
+                            <a:off x="0" y="0"/>
+                            <a:ext cx="3629025" cy="2390775"/>
+                          </a:xfrm>
+                          <a:prstGeom prst="rect">
+                            <a:avLst/>
+                          </a:prstGeom>
+                          <a:noFill/>
+                          <a:ln>
+                            <a:noFill/>
+                          </a:ln>
+                        </pic:spPr>
+                      </pic:pic>
+                    </a:graphicData>
+                  </a:graphic>
+                </wp:inline>
+              </w:drawing>
+            </w:r>
+          </w:p>
+        </w:tc>
+      </w:tr>
+    </w:tbl>
+    <w:p/>
+    <w:p>
+      <w:pPr>
+        <w:autoSpaceDE w:val="0"/>
+        <w:autoSpaceDN w:val="0"/>
+        <w:adjustRightInd w:val="0"/>
+        <w:spacing w:before="0" w:after="0" w:line="240" w:lineRule="auto"/>
+        <w:rPr>
+          <w:rFonts w:ascii="Consolas" w:hAnsi="Consolas" w:cs="Consolas"/>
+          <w:kern w:val="0"/>
+          <w:sz w:val="24"/>
+          <w:szCs w:val="24"/>
+          <w:lang w:val="en-US"/>
+        </w:rPr>
+      </w:pPr>
+    </w:p>
+    <w:p>
+      <w:pPr>
+        <w:autoSpaceDE w:val="0"/>
+        <w:autoSpaceDN w:val="0"/>
+        <w:adjustRightInd w:val="0"/>
+        <w:spacing w:before="0" w:after="0" w:line="240" w:lineRule="auto"/>
+        <w:rPr>
+          <w:rFonts w:ascii="Consolas" w:hAnsi="Consolas" w:cs="Consolas"/>
+          <w:kern w:val="0"/>
+          <w:sz w:val="24"/>
+          <w:szCs w:val="24"/>
+          <w:lang w:val="en-US"/>
+        </w:rPr>
+      </w:pPr>
+    </w:p>
+    <w:p>
+      <w:pPr>
+        <w:autoSpaceDE w:val="0"/>
+        <w:autoSpaceDN w:val="0"/>
+        <w:adjustRightInd w:val="0"/>
+        <w:spacing w:before="0" w:after="0" w:line="240" w:lineRule="auto"/>
+        <w:rPr>
+          <w:rFonts w:ascii="Consolas" w:hAnsi="Consolas" w:cs="Consolas"/>
+          <w:kern w:val="0"/>
+          <w:sz w:val="24"/>
+          <w:szCs w:val="24"/>
+          <w:lang w:val="en-US"/>
+        </w:rPr>
+      </w:pPr>
+    </w:p>
+    <w:p>
+      <w:pPr>
+        <w:autoSpaceDE w:val="0"/>
+        <w:autoSpaceDN w:val="0"/>
+        <w:adjustRightInd w:val="0"/>
+        <w:spacing w:before="0" w:after="0" w:line="240" w:lineRule="auto"/>
+        <w:rPr>
+          <w:rFonts w:ascii="Consolas" w:hAnsi="Consolas" w:cs="Consolas"/>
+          <w:kern w:val="0"/>
+          <w:sz w:val="24"/>
+          <w:szCs w:val="24"/>
+          <w:lang w:val="en-US"/>
+        </w:rPr>
+      </w:pPr>
+    </w:p>
+    <w:p>
+      <w:pPr>
+        <w:autoSpaceDE w:val="0"/>
+        <w:autoSpaceDN w:val="0"/>
+        <w:adjustRightInd w:val="0"/>
+        <w:spacing w:before="0" w:after="0" w:line="240" w:lineRule="auto"/>
+        <w:rPr>
+          <w:rFonts w:ascii="Consolas" w:hAnsi="Consolas" w:cs="Consolas"/>
+          <w:kern w:val="0"/>
+          <w:sz w:val="24"/>
+          <w:szCs w:val="24"/>
+          <w:lang w:val="en-US"/>
+        </w:rPr>
+      </w:pPr>
+    </w:p>
+    <w:p>
+      <w:pPr>
+        <w:autoSpaceDE w:val="0"/>
+        <w:autoSpaceDN w:val="0"/>
+        <w:adjustRightInd w:val="0"/>
+        <w:spacing w:before="0" w:after="0" w:line="240" w:lineRule="auto"/>
+        <w:rPr>
+          <w:rFonts w:ascii="Consolas" w:hAnsi="Consolas" w:cs="Consolas"/>
+          <w:kern w:val="0"/>
+          <w:szCs w:val="28"/>
           <w:lang w:val="en-US"/>
         </w:rPr>
       </w:pPr>
@@ -9402,8 +9213,8 @@
       </w:pPr>
     </w:p>
     <w:sectPr>
-      <w:headerReference w:type="default" r:id="rId12"/>
-      <w:footerReference w:type="default" r:id="rId13"/>
+      <w:headerReference w:type="default" r:id="rId27"/>
+      <w:footerReference w:type="default" r:id="rId28"/>
       <w:pgSz w:w="11906" w:h="16838"/>
       <w:pgMar w:top="1134" w:right="851" w:bottom="1134" w:left="1418" w:header="709" w:footer="709" w:gutter="0"/>
       <w:cols w:space="708"/>
@@ -9493,7 +9304,7 @@
             <w:sz w:val="24"/>
             <w:szCs w:val="24"/>
           </w:rPr>
-          <w:t>16</w:t>
+          <w:t>21</w:t>
         </w:r>
         <w:r>
           <w:rPr>
@@ -9573,7 +9384,15 @@
             <w:sz w:val="20"/>
             <w:szCs w:val="20"/>
           </w:rPr>
-          <w:t>Контрольна робота №1</w:t>
+          <w:t>Лабораторна</w:t>
+        </w:r>
+        <w:r>
+          <w:rPr>
+            <w:color w:val="000000" w:themeColor="text1"/>
+            <w:sz w:val="20"/>
+            <w:szCs w:val="20"/>
+          </w:rPr>
+          <w:t xml:space="preserve"> робота №1</w:t>
         </w:r>
         <w:r>
           <w:rPr>
@@ -9582,7 +9401,7 @@
             <w:szCs w:val="20"/>
             <w:lang w:val="en-US"/>
           </w:rPr>
-          <w:t>-2</w:t>
+          <w:t>-6</w:t>
         </w:r>
       </w:sdtContent>
     </w:sdt>
@@ -12109,7 +11928,6 @@
     <w:rsid w:val="00451139"/>
     <w:rsid w:val="00483914"/>
     <w:rsid w:val="005C6ADA"/>
-    <w:rsid w:val="007C7826"/>
     <w:rsid w:val="007F01B2"/>
     <w:rsid w:val="00815082"/>
     <w:rsid w:val="00940E18"/>
@@ -12122,6 +11940,7 @@
     <w:rsid w:val="00B40D30"/>
     <w:rsid w:val="00E05DF9"/>
     <w:rsid w:val="00EE1CFD"/>
+    <w:rsid w:val="00F778CA"/>
   </w:rsids>
   <m:mathPr>
     <m:mathFont m:val="Cambria Math"/>
@@ -12847,7 +12666,7 @@
 </file>
 
 <file path=customXml/itemProps1.xml><?xml version="1.0" encoding="utf-8"?>
-<ds:datastoreItem xmlns:ds="http://schemas.openxmlformats.org/officeDocument/2006/customXml" ds:itemID="{C8D49B99-9B3D-4C7C-9CF9-5B04F21DB69A}">
+<ds:datastoreItem xmlns:ds="http://schemas.openxmlformats.org/officeDocument/2006/customXml" ds:itemID="{35E665AA-87A5-4269-8463-FD07C3591ECA}">
   <ds:schemaRefs>
     <ds:schemaRef ds:uri="http://schemas.openxmlformats.org/officeDocument/2006/bibliography"/>
   </ds:schemaRefs>

</xml_diff>